<commit_message>
rough draft on status report
</commit_message>
<xml_diff>
--- a/My First Dynamic Web Project/Documents/Status_Report_v0.25.docx
+++ b/My First Dynamic Web Project/Documents/Status_Report_v0.25.docx
@@ -135,16 +135,25 @@
         <w:t xml:space="preserve">Of more servlets and backing beans than expected. </w:t>
       </w:r>
     </w:p>
-    <w:p>
-      <w:bookmarkStart w:id="0" w:name="_GoBack"/>
-      <w:bookmarkEnd w:id="0"/>
-    </w:p>
-    <w:p>
-      <w:r>
-        <w:rPr>
-          <w:b/>
-        </w:rPr>
-        <w:t>Features Added Since 0.2:</w:t>
+    <w:p/>
+    <w:p>
+      <w:r>
+        <w:rPr>
+          <w:b/>
+        </w:rPr>
+        <w:t xml:space="preserve">Features Added Since </w:t>
+      </w:r>
+      <w:r>
+        <w:rPr>
+          <w:b/>
+        </w:rPr>
+        <w:t xml:space="preserve">Version </w:t>
+      </w:r>
+      <w:r>
+        <w:rPr>
+          <w:b/>
+        </w:rPr>
+        <w:t>0.2:</w:t>
       </w:r>
     </w:p>
     <w:p>
@@ -168,29 +177,8 @@
         </w:numPr>
       </w:pPr>
       <w:r>
-        <w:t xml:space="preserve">Implementing the </w:t>
-      </w:r>
-      <w:proofErr w:type="spellStart"/>
-      <w:r>
-        <w:t>searchBar</w:t>
-      </w:r>
-      <w:proofErr w:type="spellEnd"/>
-      <w:r>
-        <w:t xml:space="preserve">, allowing the user to search for Blogs, Posts and Users. </w:t>
-      </w:r>
-    </w:p>
-    <w:p>
-      <w:pPr>
-        <w:ind w:left="720"/>
-      </w:pPr>
-      <w:r>
-        <w:t xml:space="preserve">Also allows the user to </w:t>
-      </w:r>
-    </w:p>
-    <w:p>
-      <w:pPr>
-        <w:ind w:left="720"/>
-      </w:pPr>
+        <w:t xml:space="preserve">Allowing users to indicate that they would like to make their content publicly editable. </w:t>
+      </w:r>
     </w:p>
     <w:p>
       <w:pPr>
@@ -201,15 +189,42 @@
         </w:numPr>
       </w:pPr>
       <w:r>
-        <w:t xml:space="preserve">Internationalization in French for Home, Profile, </w:t>
-      </w:r>
-      <w:proofErr w:type="spellStart"/>
-      <w:r>
-        <w:t>SearchBar</w:t>
-      </w:r>
-      <w:proofErr w:type="spellEnd"/>
-      <w:r>
-        <w:t xml:space="preserve"> and Blog.</w:t>
+        <w:t>Im</w:t>
+      </w:r>
+      <w:r>
+        <w:t>plementing the functionality of the</w:t>
+      </w:r>
+      <w:r>
+        <w:t xml:space="preserve"> search</w:t>
+      </w:r>
+      <w:r>
+        <w:t xml:space="preserve"> b</w:t>
+      </w:r>
+      <w:r>
+        <w:t>ar</w:t>
+      </w:r>
+      <w:r>
+        <w:t xml:space="preserve"> to</w:t>
+      </w:r>
+      <w:r>
+        <w:t xml:space="preserve"> allo</w:t>
+      </w:r>
+      <w:r>
+        <w:t xml:space="preserve">w </w:t>
+      </w:r>
+      <w:r>
+        <w:t xml:space="preserve">the user to search for Blogs, Posts and Users. </w:t>
+      </w:r>
+    </w:p>
+    <w:p>
+      <w:pPr>
+        <w:ind w:left="720"/>
+      </w:pPr>
+      <w:r>
+        <w:t xml:space="preserve">Also allows the user to </w:t>
+      </w:r>
+      <w:r>
+        <w:t>search for content that is editable versus content that is not.</w:t>
       </w:r>
     </w:p>
     <w:p>
@@ -221,7 +236,21 @@
         </w:numPr>
       </w:pPr>
       <w:r>
-        <w:t xml:space="preserve">Changes layout of profile. </w:t>
+        <w:t>Internationalization in French for Ho</w:t>
+      </w:r>
+      <w:r>
+        <w:t xml:space="preserve">me, Profile, </w:t>
+      </w:r>
+      <w:proofErr w:type="spellStart"/>
+      <w:r>
+        <w:t>SearchBar</w:t>
+      </w:r>
+      <w:proofErr w:type="spellEnd"/>
+      <w:r>
+        <w:t xml:space="preserve"> and Blog pages of website</w:t>
+      </w:r>
+      <w:r>
+        <w:t>.</w:t>
       </w:r>
     </w:p>
     <w:p>
@@ -232,19 +261,177 @@
           <w:numId w:val="2"/>
         </w:numPr>
       </w:pPr>
-    </w:p>
-    <w:p>
-      <w:pPr>
-        <w:rPr>
-          <w:b/>
-        </w:rPr>
-      </w:pPr>
-      <w:r>
-        <w:rPr>
-          <w:b/>
-        </w:rPr>
-        <w:t>Tasks Planned For 0.3:</w:t>
-      </w:r>
+      <w:r>
+        <w:t>Significant L</w:t>
+      </w:r>
+      <w:r>
+        <w:t>ayout</w:t>
+      </w:r>
+      <w:r>
+        <w:t xml:space="preserve"> changes to profile page.</w:t>
+      </w:r>
+      <w:r>
+        <w:t xml:space="preserve"> </w:t>
+      </w:r>
+    </w:p>
+    <w:p>
+      <w:pPr>
+        <w:pStyle w:val="ListParagraph"/>
+        <w:numPr>
+          <w:ilvl w:val="0"/>
+          <w:numId w:val="2"/>
+        </w:numPr>
+      </w:pPr>
+      <w:proofErr w:type="gramStart"/>
+      <w:r>
+        <w:t>Minor changes</w:t>
+      </w:r>
+      <w:proofErr w:type="gramEnd"/>
+      <w:r>
+        <w:t xml:space="preserve"> to overall UI of web application, where all uses of font tag was removed and replaced where paragraph tag where possible. </w:t>
+      </w:r>
+    </w:p>
+    <w:p>
+      <w:pPr>
+        <w:pStyle w:val="ListParagraph"/>
+      </w:pPr>
+    </w:p>
+    <w:p>
+      <w:pPr>
+        <w:rPr>
+          <w:b/>
+        </w:rPr>
+      </w:pPr>
+      <w:r>
+        <w:rPr>
+          <w:b/>
+        </w:rPr>
+        <w:t>Tasks Planned For</w:t>
+      </w:r>
+      <w:r>
+        <w:rPr>
+          <w:b/>
+        </w:rPr>
+        <w:t xml:space="preserve"> Version</w:t>
+      </w:r>
+      <w:r>
+        <w:rPr>
+          <w:b/>
+        </w:rPr>
+        <w:t xml:space="preserve"> 0.3:</w:t>
+      </w:r>
+    </w:p>
+    <w:p>
+      <w:pPr>
+        <w:rPr>
+          <w:b/>
+        </w:rPr>
+      </w:pPr>
+    </w:p>
+    <w:p>
+      <w:pPr>
+        <w:pStyle w:val="ListParagraph"/>
+        <w:numPr>
+          <w:ilvl w:val="0"/>
+          <w:numId w:val="5"/>
+        </w:numPr>
+        <w:rPr>
+          <w:b/>
+        </w:rPr>
+      </w:pPr>
+      <w:r>
+        <w:t>Enable loading of the</w:t>
+      </w:r>
+      <w:r>
+        <w:t xml:space="preserve"> content</w:t>
+      </w:r>
+      <w:r>
+        <w:t xml:space="preserve"> (Blog, Post or User)</w:t>
+      </w:r>
+      <w:r>
+        <w:t xml:space="preserve"> presented within </w:t>
+      </w:r>
+      <w:r>
+        <w:t>search results to the associated page related that item.</w:t>
+      </w:r>
+    </w:p>
+    <w:p>
+      <w:pPr>
+        <w:pStyle w:val="ListParagraph"/>
+        <w:numPr>
+          <w:ilvl w:val="0"/>
+          <w:numId w:val="5"/>
+        </w:numPr>
+        <w:rPr>
+          <w:b/>
+        </w:rPr>
+      </w:pPr>
+      <w:r>
+        <w:t>Enable users to edit other user’s publicly available content.</w:t>
+      </w:r>
+    </w:p>
+    <w:p>
+      <w:pPr>
+        <w:pStyle w:val="ListParagraph"/>
+        <w:numPr>
+          <w:ilvl w:val="0"/>
+          <w:numId w:val="5"/>
+        </w:numPr>
+        <w:rPr>
+          <w:b/>
+        </w:rPr>
+      </w:pPr>
+      <w:r>
+        <w:t>Enable creation of usable edit history based on the edits made to a post.</w:t>
+      </w:r>
+    </w:p>
+    <w:p>
+      <w:pPr>
+        <w:pStyle w:val="ListParagraph"/>
+        <w:numPr>
+          <w:ilvl w:val="0"/>
+          <w:numId w:val="5"/>
+        </w:numPr>
+        <w:rPr>
+          <w:b/>
+        </w:rPr>
+      </w:pPr>
+      <w:r>
+        <w:t>Enable users to maintain their posts using the edit history associated with that item.</w:t>
+      </w:r>
+    </w:p>
+    <w:p>
+      <w:pPr>
+        <w:pStyle w:val="ListParagraph"/>
+        <w:numPr>
+          <w:ilvl w:val="0"/>
+          <w:numId w:val="5"/>
+        </w:numPr>
+        <w:rPr>
+          <w:b/>
+        </w:rPr>
+      </w:pPr>
+      <w:r>
+        <w:t xml:space="preserve">Bug Fix with SQL </w:t>
+      </w:r>
+      <w:proofErr w:type="gramStart"/>
+      <w:r>
+        <w:t>query</w:t>
+      </w:r>
+      <w:proofErr w:type="gramEnd"/>
+      <w:r>
+        <w:t xml:space="preserve"> creation and single quote.</w:t>
+      </w:r>
+    </w:p>
+    <w:p>
+      <w:pPr>
+        <w:pStyle w:val="ListParagraph"/>
+        <w:rPr>
+          <w:b/>
+        </w:rPr>
+      </w:pPr>
+      <w:bookmarkStart w:id="0" w:name="_GoBack"/>
+      <w:bookmarkEnd w:id="0"/>
     </w:p>
     <w:p>
       <w:pPr>
@@ -712,6 +899,95 @@
       </w:pPr>
     </w:lvl>
   </w:abstractNum>
+  <w:abstractNum w:abstractNumId="4">
+    <w:nsid w:val="77FD7017"/>
+    <w:multiLevelType w:val="hybridMultilevel"/>
+    <w:tmpl w:val="A6721472"/>
+    <w:lvl w:ilvl="0" w:tplc="0409000F">
+      <w:start w:val="1"/>
+      <w:numFmt w:val="decimal"/>
+      <w:lvlText w:val="%1."/>
+      <w:lvlJc w:val="left"/>
+      <w:pPr>
+        <w:ind w:left="720" w:hanging="360"/>
+      </w:pPr>
+      <w:rPr>
+        <w:rFonts w:hint="default"/>
+      </w:rPr>
+    </w:lvl>
+    <w:lvl w:ilvl="1" w:tplc="04090019" w:tentative="1">
+      <w:start w:val="1"/>
+      <w:numFmt w:val="lowerLetter"/>
+      <w:lvlText w:val="%2."/>
+      <w:lvlJc w:val="left"/>
+      <w:pPr>
+        <w:ind w:left="1440" w:hanging="360"/>
+      </w:pPr>
+    </w:lvl>
+    <w:lvl w:ilvl="2" w:tplc="0409001B" w:tentative="1">
+      <w:start w:val="1"/>
+      <w:numFmt w:val="lowerRoman"/>
+      <w:lvlText w:val="%3."/>
+      <w:lvlJc w:val="right"/>
+      <w:pPr>
+        <w:ind w:left="2160" w:hanging="180"/>
+      </w:pPr>
+    </w:lvl>
+    <w:lvl w:ilvl="3" w:tplc="0409000F" w:tentative="1">
+      <w:start w:val="1"/>
+      <w:numFmt w:val="decimal"/>
+      <w:lvlText w:val="%4."/>
+      <w:lvlJc w:val="left"/>
+      <w:pPr>
+        <w:ind w:left="2880" w:hanging="360"/>
+      </w:pPr>
+    </w:lvl>
+    <w:lvl w:ilvl="4" w:tplc="04090019" w:tentative="1">
+      <w:start w:val="1"/>
+      <w:numFmt w:val="lowerLetter"/>
+      <w:lvlText w:val="%5."/>
+      <w:lvlJc w:val="left"/>
+      <w:pPr>
+        <w:ind w:left="3600" w:hanging="360"/>
+      </w:pPr>
+    </w:lvl>
+    <w:lvl w:ilvl="5" w:tplc="0409001B" w:tentative="1">
+      <w:start w:val="1"/>
+      <w:numFmt w:val="lowerRoman"/>
+      <w:lvlText w:val="%6."/>
+      <w:lvlJc w:val="right"/>
+      <w:pPr>
+        <w:ind w:left="4320" w:hanging="180"/>
+      </w:pPr>
+    </w:lvl>
+    <w:lvl w:ilvl="6" w:tplc="0409000F" w:tentative="1">
+      <w:start w:val="1"/>
+      <w:numFmt w:val="decimal"/>
+      <w:lvlText w:val="%7."/>
+      <w:lvlJc w:val="left"/>
+      <w:pPr>
+        <w:ind w:left="5040" w:hanging="360"/>
+      </w:pPr>
+    </w:lvl>
+    <w:lvl w:ilvl="7" w:tplc="04090019" w:tentative="1">
+      <w:start w:val="1"/>
+      <w:numFmt w:val="lowerLetter"/>
+      <w:lvlText w:val="%8."/>
+      <w:lvlJc w:val="left"/>
+      <w:pPr>
+        <w:ind w:left="5760" w:hanging="360"/>
+      </w:pPr>
+    </w:lvl>
+    <w:lvl w:ilvl="8" w:tplc="0409001B" w:tentative="1">
+      <w:start w:val="1"/>
+      <w:numFmt w:val="lowerRoman"/>
+      <w:lvlText w:val="%9."/>
+      <w:lvlJc w:val="right"/>
+      <w:pPr>
+        <w:ind w:left="6480" w:hanging="180"/>
+      </w:pPr>
+    </w:lvl>
+  </w:abstractNum>
   <w:num w:numId="1">
     <w:abstractNumId w:val="1"/>
   </w:num>
@@ -723,6 +999,9 @@
   </w:num>
   <w:num w:numId="4">
     <w:abstractNumId w:val="2"/>
+  </w:num>
+  <w:num w:numId="5">
+    <w:abstractNumId w:val="4"/>
   </w:num>
 </w:numbering>
 </file>
@@ -1557,7 +1836,7 @@
 </file>
 
 <file path=customXml/itemProps1.xml><?xml version="1.0" encoding="utf-8"?>
-<ds:datastoreItem xmlns:ds="http://schemas.openxmlformats.org/officeDocument/2006/customXml" ds:itemID="{7DB6EE84-B9BF-49A1-8DC0-508B1005A6C9}">
+<ds:datastoreItem xmlns:ds="http://schemas.openxmlformats.org/officeDocument/2006/customXml" ds:itemID="{4A27AEED-5D60-47F4-9671-EA4AF5005B9A}">
   <ds:schemaRefs>
     <ds:schemaRef ds:uri="http://schemas.openxmlformats.org/officeDocument/2006/bibliography"/>
   </ds:schemaRefs>

</xml_diff>

<commit_message>
rough draft of status report
</commit_message>
<xml_diff>
--- a/My First Dynamic Web Project/Documents/Status_Report_v0.25.docx
+++ b/My First Dynamic Web Project/Documents/Status_Report_v0.25.docx
@@ -31,11 +31,9 @@
       <w:r>
         <w:t xml:space="preserve">Project: </w:t>
       </w:r>
-      <w:proofErr w:type="spellStart"/>
       <w:r>
         <w:t>BlogShare</w:t>
       </w:r>
-      <w:proofErr w:type="spellEnd"/>
     </w:p>
     <w:p>
       <w:r>
@@ -44,25 +42,17 @@
       <w:r>
         <w:t>0.2</w:t>
       </w:r>
+      <w:r>
+        <w:t>5</w:t>
+      </w:r>
+      <w:bookmarkStart w:id="0" w:name="_GoBack"/>
+      <w:bookmarkEnd w:id="0"/>
     </w:p>
     <w:p/>
     <w:p>
       <w:r>
-        <w:t xml:space="preserve">Team </w:t>
-      </w:r>
-      <w:proofErr w:type="gramStart"/>
-      <w:r>
-        <w:t>Members :</w:t>
-      </w:r>
-      <w:proofErr w:type="gramEnd"/>
-      <w:r>
-        <w:t xml:space="preserve"> Vincent </w:t>
-      </w:r>
-      <w:proofErr w:type="spellStart"/>
-      <w:r>
-        <w:t>Quirion</w:t>
-      </w:r>
-      <w:proofErr w:type="spellEnd"/>
+        <w:t>Team Members : Vincent Quirion</w:t>
+      </w:r>
     </w:p>
     <w:p>
       <w:r>
@@ -79,13 +69,8 @@
       </w:r>
       <w:r>
         <w:tab/>
-        <w:t xml:space="preserve">      Derek </w:t>
-      </w:r>
-      <w:proofErr w:type="spellStart"/>
-      <w:r>
-        <w:t>Roesner</w:t>
-      </w:r>
-      <w:proofErr w:type="spellEnd"/>
+        <w:t xml:space="preserve">      Derek Roesner</w:t>
+      </w:r>
     </w:p>
     <w:p/>
     <w:p>
@@ -93,46 +78,52 @@
         <w:rPr>
           <w:b/>
         </w:rPr>
-        <w:t xml:space="preserve">Changes </w:t>
-      </w:r>
-      <w:proofErr w:type="gramStart"/>
-      <w:r>
-        <w:rPr>
-          <w:b/>
-        </w:rPr>
-        <w:t>From</w:t>
-      </w:r>
-      <w:proofErr w:type="gramEnd"/>
-      <w:r>
-        <w:rPr>
-          <w:b/>
-        </w:rPr>
-        <w:t xml:space="preserve"> Initial Proposal:</w:t>
+        <w:t>Changes From Initial Proposal:</w:t>
       </w:r>
     </w:p>
     <w:p/>
     <w:p>
       <w:r>
-        <w:t>Allowing authors to make their content publicly editable to individual users has been changed to allowing authors to make their content publicly editable to all users. (Feature was minimized).</w:t>
+        <w:t>The feature to allow</w:t>
+      </w:r>
+      <w:r>
+        <w:t xml:space="preserve"> authors to make their content publicly editable to individual users has</w:t>
+      </w:r>
+      <w:r>
+        <w:t xml:space="preserve"> been removed and instead is replaced with the feature to allow</w:t>
+      </w:r>
+      <w:r>
+        <w:t xml:space="preserve"> authors to make their content publicly editable to a</w:t>
+      </w:r>
+      <w:r>
+        <w:t xml:space="preserve">ll users.  The content is either public or private.   </w:t>
       </w:r>
     </w:p>
     <w:p/>
     <w:p>
       <w:r>
-        <w:t xml:space="preserve">Structure of </w:t>
-      </w:r>
-      <w:proofErr w:type="spellStart"/>
-      <w:r>
-        <w:t>BlogShare</w:t>
-      </w:r>
-      <w:proofErr w:type="spellEnd"/>
-      <w:r>
-        <w:t xml:space="preserve"> is more complicated than expected which resulted in the creation</w:t>
-      </w:r>
-    </w:p>
-    <w:p>
-      <w:r>
-        <w:t xml:space="preserve">Of more servlets and backing beans than expected. </w:t>
+        <w:t xml:space="preserve">This may require the logical design of the database to be modified. If modified, the change will be made to the User_PostEditPrivilege, or Post_PostEditPrivilege tables. </w:t>
+      </w:r>
+    </w:p>
+    <w:p/>
+    <w:p>
+      <w:r>
+        <w:t>The s</w:t>
+      </w:r>
+      <w:r>
+        <w:t>tructure of BlogShare is more complicated than expected which resulted in the creation</w:t>
+      </w:r>
+      <w:r>
+        <w:t xml:space="preserve"> </w:t>
+      </w:r>
+      <w:r>
+        <w:t>o</w:t>
+      </w:r>
+      <w:r>
+        <w:t xml:space="preserve">f more servlets and backing beans than expected. </w:t>
+      </w:r>
+      <w:r>
+        <w:t xml:space="preserve">We also did not use any pages with the .html files extension, instead opting for using the .jsp file extension for all pages containing HTML content. </w:t>
       </w:r>
     </w:p>
     <w:p/>
@@ -167,6 +158,9 @@
       <w:r>
         <w:t>Allowing the user to edit the content of their posts.</w:t>
       </w:r>
+      <w:r>
+        <w:t xml:space="preserve"> </w:t>
+      </w:r>
     </w:p>
     <w:p>
       <w:pPr>
@@ -239,15 +233,7 @@
         <w:t>Internationalization in French for Ho</w:t>
       </w:r>
       <w:r>
-        <w:t xml:space="preserve">me, Profile, </w:t>
-      </w:r>
-      <w:proofErr w:type="spellStart"/>
-      <w:r>
-        <w:t>SearchBar</w:t>
-      </w:r>
-      <w:proofErr w:type="spellEnd"/>
-      <w:r>
-        <w:t xml:space="preserve"> and Blog pages of website</w:t>
+        <w:t>me, Profile, SearchBar and Blog pages of website</w:t>
       </w:r>
       <w:r>
         <w:t>.</w:t>
@@ -282,13 +268,29 @@
           <w:numId w:val="2"/>
         </w:numPr>
       </w:pPr>
-      <w:proofErr w:type="gramStart"/>
-      <w:r>
-        <w:t>Minor changes</w:t>
-      </w:r>
-      <w:proofErr w:type="gramEnd"/>
-      <w:r>
-        <w:t xml:space="preserve"> to overall UI of web application, where all uses of font tag was removed and replaced where paragraph tag where possible. </w:t>
+      <w:r>
+        <w:t>Modified layout of home page</w:t>
+      </w:r>
+      <w:r>
+        <w:t>,</w:t>
+      </w:r>
+      <w:r>
+        <w:t xml:space="preserve"> to hide Login and Registration forms </w:t>
+      </w:r>
+      <w:r>
+        <w:t>on user login.</w:t>
+      </w:r>
+    </w:p>
+    <w:p>
+      <w:pPr>
+        <w:pStyle w:val="ListParagraph"/>
+        <w:numPr>
+          <w:ilvl w:val="0"/>
+          <w:numId w:val="2"/>
+        </w:numPr>
+      </w:pPr>
+      <w:r>
+        <w:t xml:space="preserve">Minor changes to overall UI of web application, where all uses of font tag was removed and replaced where paragraph tag where possible. </w:t>
       </w:r>
     </w:p>
     <w:p>
@@ -412,71 +414,45 @@
         </w:rPr>
       </w:pPr>
       <w:r>
-        <w:t xml:space="preserve">Bug Fix with SQL </w:t>
-      </w:r>
-      <w:proofErr w:type="gramStart"/>
-      <w:r>
-        <w:t>query</w:t>
-      </w:r>
-      <w:proofErr w:type="gramEnd"/>
-      <w:r>
-        <w:t xml:space="preserve"> creation and single quote.</w:t>
+        <w:t>Bug Fix with SQL query creation and single quote.</w:t>
       </w:r>
     </w:p>
     <w:p>
       <w:pPr>
         <w:pStyle w:val="ListParagraph"/>
-        <w:rPr>
-          <w:b/>
-        </w:rPr>
-      </w:pPr>
-      <w:bookmarkStart w:id="0" w:name="_GoBack"/>
-      <w:bookmarkEnd w:id="0"/>
-    </w:p>
-    <w:p>
-      <w:pPr>
-        <w:rPr>
-          <w:b/>
-        </w:rPr>
-      </w:pPr>
-    </w:p>
-    <w:p>
-      <w:pPr>
-        <w:rPr>
-          <w:b/>
-        </w:rPr>
-      </w:pPr>
-      <w:r>
-        <w:rPr>
-          <w:b/>
-        </w:rPr>
+        <w:numPr>
+          <w:ilvl w:val="0"/>
+          <w:numId w:val="5"/>
+        </w:numPr>
+        <w:rPr>
+          <w:b/>
+        </w:rPr>
+      </w:pPr>
+    </w:p>
+    <w:p>
+      <w:pPr>
+        <w:rPr>
+          <w:b/>
+        </w:rPr>
+      </w:pPr>
+      <w:r>
+        <w:rPr>
+          <w:b/>
+        </w:rPr>
+        <w:lastRenderedPageBreak/>
         <w:t>Progre</w:t>
       </w:r>
       <w:r>
         <w:rPr>
           <w:b/>
         </w:rPr>
-        <w:t xml:space="preserve">ss Report </w:t>
-      </w:r>
-      <w:proofErr w:type="gramStart"/>
-      <w:r>
-        <w:rPr>
-          <w:b/>
-        </w:rPr>
-        <w:t>V</w:t>
-      </w:r>
-      <w:r>
-        <w:rPr>
-          <w:b/>
-        </w:rPr>
-        <w:t>ersus</w:t>
-      </w:r>
-      <w:proofErr w:type="gramEnd"/>
-      <w:r>
-        <w:rPr>
-          <w:b/>
-        </w:rPr>
-        <w:t xml:space="preserve"> </w:t>
+        <w:t>ss Report V</w:t>
+      </w:r>
+      <w:r>
+        <w:rPr>
+          <w:b/>
+        </w:rPr>
+        <w:t xml:space="preserve">ersus </w:t>
       </w:r>
       <w:r>
         <w:rPr>
@@ -1836,7 +1812,7 @@
 </file>
 
 <file path=customXml/itemProps1.xml><?xml version="1.0" encoding="utf-8"?>
-<ds:datastoreItem xmlns:ds="http://schemas.openxmlformats.org/officeDocument/2006/customXml" ds:itemID="{4A27AEED-5D60-47F4-9671-EA4AF5005B9A}">
+<ds:datastoreItem xmlns:ds="http://schemas.openxmlformats.org/officeDocument/2006/customXml" ds:itemID="{F4FFA9CF-E2BA-4A71-97FD-78BEDD3C18B6}">
   <ds:schemaRefs>
     <ds:schemaRef ds:uri="http://schemas.openxmlformats.org/officeDocument/2006/bibliography"/>
   </ds:schemaRefs>

</xml_diff>

<commit_message>
Derek's work on status report
</commit_message>
<xml_diff>
--- a/My First Dynamic Web Project/Documents/Status_Report_v0.25.docx
+++ b/My First Dynamic Web Project/Documents/Status_Report_v0.25.docx
@@ -9,33 +9,17 @@
         </w:rPr>
       </w:pPr>
       <w:r>
-        <w:rPr>
-          <w:b/>
-        </w:rPr>
-        <w:t xml:space="preserve">CST8218 </w:t>
-      </w:r>
-    </w:p>
-    <w:p>
-      <w:pPr>
-        <w:rPr>
-          <w:b/>
-        </w:rPr>
-      </w:pPr>
-    </w:p>
-    <w:p>
-      <w:pPr>
-        <w:rPr>
-          <w:b/>
-        </w:rPr>
-      </w:pPr>
-      <w:r>
         <w:t xml:space="preserve">Project: </w:t>
       </w:r>
+      <w:proofErr w:type="spellStart"/>
       <w:r>
         <w:t>BlogShare</w:t>
       </w:r>
-    </w:p>
-    <w:p>
+      <w:proofErr w:type="spellEnd"/>
+    </w:p>
+    <w:p>
+      <w:bookmarkStart w:id="0" w:name="_GoBack"/>
+      <w:bookmarkEnd w:id="0"/>
       <w:r>
         <w:t xml:space="preserve">Version: </w:t>
       </w:r>
@@ -49,8 +33,21 @@
     <w:p/>
     <w:p>
       <w:r>
-        <w:t>Team Members : Vincent Quirion</w:t>
-      </w:r>
+        <w:t xml:space="preserve">Team </w:t>
+      </w:r>
+      <w:proofErr w:type="gramStart"/>
+      <w:r>
+        <w:t>Members :</w:t>
+      </w:r>
+      <w:proofErr w:type="gramEnd"/>
+      <w:r>
+        <w:t xml:space="preserve"> Vincent </w:t>
+      </w:r>
+      <w:proofErr w:type="spellStart"/>
+      <w:r>
+        <w:t>Quirion</w:t>
+      </w:r>
+      <w:proofErr w:type="spellEnd"/>
     </w:p>
     <w:p>
       <w:r>
@@ -58,8 +55,13 @@
       </w:r>
       <w:r>
         <w:tab/>
-        <w:t xml:space="preserve">      Jan Litwinski</w:t>
-      </w:r>
+        <w:t xml:space="preserve">      Jan </w:t>
+      </w:r>
+      <w:proofErr w:type="spellStart"/>
+      <w:r>
+        <w:t>Litwinski</w:t>
+      </w:r>
+      <w:proofErr w:type="spellEnd"/>
     </w:p>
     <w:p>
       <w:r>
@@ -67,8 +69,13 @@
       </w:r>
       <w:r>
         <w:tab/>
-        <w:t xml:space="preserve">      Derek Roesner</w:t>
-      </w:r>
+        <w:t xml:space="preserve">      Derek </w:t>
+      </w:r>
+      <w:proofErr w:type="spellStart"/>
+      <w:r>
+        <w:t>Roesner</w:t>
+      </w:r>
+      <w:proofErr w:type="spellEnd"/>
     </w:p>
     <w:p/>
     <w:p>
@@ -76,7 +83,21 @@
         <w:rPr>
           <w:b/>
         </w:rPr>
-        <w:t>Changes From Initial Proposal:</w:t>
+        <w:t xml:space="preserve">Changes </w:t>
+      </w:r>
+      <w:proofErr w:type="gramStart"/>
+      <w:r>
+        <w:rPr>
+          <w:b/>
+        </w:rPr>
+        <w:t>From</w:t>
+      </w:r>
+      <w:proofErr w:type="gramEnd"/>
+      <w:r>
+        <w:rPr>
+          <w:b/>
+        </w:rPr>
+        <w:t xml:space="preserve"> Initial Proposal:</w:t>
       </w:r>
     </w:p>
     <w:p/>
@@ -100,7 +121,28 @@
     <w:p/>
     <w:p>
       <w:r>
-        <w:t xml:space="preserve">This may require the logical design of the database to be modified. If modified, the change will be made to the User_PostEditPrivilege, or Post_PostEditPrivilege tables. </w:t>
+        <w:t xml:space="preserve">This may require the logical design of the database to be modified. If modified, the change will be made to the </w:t>
+      </w:r>
+      <w:proofErr w:type="spellStart"/>
+      <w:proofErr w:type="gramStart"/>
+      <w:r>
+        <w:t>User_PostEditPrivilege</w:t>
+      </w:r>
+      <w:proofErr w:type="spellEnd"/>
+      <w:r>
+        <w:t>,</w:t>
+      </w:r>
+      <w:proofErr w:type="gramEnd"/>
+      <w:r>
+        <w:t xml:space="preserve"> or </w:t>
+      </w:r>
+      <w:proofErr w:type="spellStart"/>
+      <w:r>
+        <w:t>Post_PostEditPrivilege</w:t>
+      </w:r>
+      <w:proofErr w:type="spellEnd"/>
+      <w:r>
+        <w:t xml:space="preserve"> tables. </w:t>
       </w:r>
     </w:p>
     <w:p/>
@@ -109,7 +151,15 @@
         <w:t>The s</w:t>
       </w:r>
       <w:r>
-        <w:t>tructure of BlogShare is more complicated than expected which resulted in the creation</w:t>
+        <w:t xml:space="preserve">tructure of </w:t>
+      </w:r>
+      <w:proofErr w:type="spellStart"/>
+      <w:r>
+        <w:t>BlogShare</w:t>
+      </w:r>
+      <w:proofErr w:type="spellEnd"/>
+      <w:r>
+        <w:t xml:space="preserve"> is more complicated than expected which resulted in the creation</w:t>
       </w:r>
       <w:r>
         <w:t xml:space="preserve"> </w:t>
@@ -121,7 +171,15 @@
         <w:t xml:space="preserve">f more servlets and backing beans than expected. </w:t>
       </w:r>
       <w:r>
-        <w:t xml:space="preserve">We also did not use any pages with the .html files extension, instead opting for using the .jsp file extension for all pages containing HTML content. </w:t>
+        <w:t>We also did not use any pages with the .html files extension, instead opting for using the .</w:t>
+      </w:r>
+      <w:proofErr w:type="spellStart"/>
+      <w:r>
+        <w:t>jsp</w:t>
+      </w:r>
+      <w:proofErr w:type="spellEnd"/>
+      <w:r>
+        <w:t xml:space="preserve"> file extension for all pages containing HTML content. </w:t>
       </w:r>
     </w:p>
     <w:p/>
@@ -174,6 +232,27 @@
     </w:p>
     <w:p>
       <w:pPr>
+        <w:ind w:left="360"/>
+      </w:pPr>
+      <w:r>
+        <w:t xml:space="preserve">      </w:t>
+      </w:r>
+      <w:proofErr w:type="gramStart"/>
+      <w:r>
+        <w:t xml:space="preserve">Created </w:t>
+      </w:r>
+      <w:proofErr w:type="spellStart"/>
+      <w:r>
+        <w:t>PostEditPrivilege</w:t>
+      </w:r>
+      <w:proofErr w:type="spellEnd"/>
+      <w:r>
+        <w:t xml:space="preserve"> class for this task.</w:t>
+      </w:r>
+      <w:proofErr w:type="gramEnd"/>
+    </w:p>
+    <w:p>
+      <w:pPr>
         <w:pStyle w:val="ListParagraph"/>
         <w:numPr>
           <w:ilvl w:val="0"/>
@@ -231,7 +310,15 @@
         <w:t>Internationalization in French for Ho</w:t>
       </w:r>
       <w:r>
-        <w:t>me, Profile, SearchBar and Blog pages of website</w:t>
+        <w:t xml:space="preserve">me, Profile, </w:t>
+      </w:r>
+      <w:proofErr w:type="spellStart"/>
+      <w:r>
+        <w:t>SearchBar</w:t>
+      </w:r>
+      <w:proofErr w:type="spellEnd"/>
+      <w:r>
+        <w:t xml:space="preserve"> and Blog pages of website</w:t>
       </w:r>
       <w:r>
         <w:t>.</w:t>
@@ -246,16 +333,15 @@
         </w:numPr>
       </w:pPr>
       <w:r>
-        <w:t>Significant L</w:t>
-      </w:r>
-      <w:r>
-        <w:t>ayout</w:t>
-      </w:r>
-      <w:r>
-        <w:t xml:space="preserve"> changes to profile page.</w:t>
-      </w:r>
-      <w:r>
-        <w:t xml:space="preserve"> </w:t>
+        <w:t xml:space="preserve">Records </w:t>
+      </w:r>
+      <w:proofErr w:type="spellStart"/>
+      <w:r>
+        <w:t>DateTime</w:t>
+      </w:r>
+      <w:proofErr w:type="spellEnd"/>
+      <w:r>
+        <w:t xml:space="preserve"> of posts and blog creation instead of on Date, when inserting into DB.</w:t>
       </w:r>
     </w:p>
     <w:p>
@@ -267,16 +353,16 @@
         </w:numPr>
       </w:pPr>
       <w:r>
-        <w:t>Modified layout of home page</w:t>
-      </w:r>
-      <w:r>
-        <w:t>,</w:t>
-      </w:r>
-      <w:r>
-        <w:t xml:space="preserve"> to hide Login and Registration forms </w:t>
-      </w:r>
-      <w:r>
-        <w:t>on user login.</w:t>
+        <w:t>Significant L</w:t>
+      </w:r>
+      <w:r>
+        <w:t>ayout</w:t>
+      </w:r>
+      <w:r>
+        <w:t xml:space="preserve"> changes to profile page.</w:t>
+      </w:r>
+      <w:r>
+        <w:t xml:space="preserve"> </w:t>
       </w:r>
     </w:p>
     <w:p>
@@ -288,7 +374,33 @@
         </w:numPr>
       </w:pPr>
       <w:r>
-        <w:t xml:space="preserve">Minor changes to overall UI of web application, where all uses of font tag was removed and replaced where paragraph tag where possible. </w:t>
+        <w:t>Modified layout of home page</w:t>
+      </w:r>
+      <w:r>
+        <w:t>,</w:t>
+      </w:r>
+      <w:r>
+        <w:t xml:space="preserve"> to hide Login and Registration forms </w:t>
+      </w:r>
+      <w:r>
+        <w:t>on user login.</w:t>
+      </w:r>
+    </w:p>
+    <w:p>
+      <w:pPr>
+        <w:pStyle w:val="ListParagraph"/>
+        <w:numPr>
+          <w:ilvl w:val="0"/>
+          <w:numId w:val="2"/>
+        </w:numPr>
+      </w:pPr>
+      <w:proofErr w:type="gramStart"/>
+      <w:r>
+        <w:t>Minor changes</w:t>
+      </w:r>
+      <w:proofErr w:type="gramEnd"/>
+      <w:r>
+        <w:t xml:space="preserve"> to overall UI of web application, where all uses of font tag was removed and replaced where paragraph tag where possible. </w:t>
       </w:r>
     </w:p>
     <w:p>
@@ -384,8 +496,6 @@
       <w:r>
         <w:t>Finish implementing internationalization.</w:t>
       </w:r>
-      <w:bookmarkStart w:id="0" w:name="_GoBack"/>
-      <w:bookmarkEnd w:id="0"/>
     </w:p>
     <w:p>
       <w:pPr>
@@ -429,7 +539,15 @@
         </w:rPr>
       </w:pPr>
       <w:r>
-        <w:t>Bug Fix with SQL query creation and single quote.</w:t>
+        <w:t xml:space="preserve">Bug Fix with SQL </w:t>
+      </w:r>
+      <w:proofErr w:type="gramStart"/>
+      <w:r>
+        <w:t>query</w:t>
+      </w:r>
+      <w:proofErr w:type="gramEnd"/>
+      <w:r>
+        <w:t xml:space="preserve"> creation and single quote.</w:t>
       </w:r>
     </w:p>
     <w:p>
@@ -458,25 +576,21 @@
         <w:rPr>
           <w:b/>
         </w:rPr>
-        <w:t>Progre</w:t>
-      </w:r>
-      <w:r>
-        <w:rPr>
-          <w:b/>
-        </w:rPr>
-        <w:t>ss Report V</w:t>
-      </w:r>
-      <w:r>
-        <w:rPr>
-          <w:b/>
-        </w:rPr>
-        <w:t xml:space="preserve">ersus </w:t>
-      </w:r>
-      <w:r>
-        <w:rPr>
-          <w:b/>
-        </w:rPr>
-        <w:t>Initial Proposal:</w:t>
+        <w:t xml:space="preserve">Progress Report </w:t>
+      </w:r>
+      <w:proofErr w:type="gramStart"/>
+      <w:r>
+        <w:rPr>
+          <w:b/>
+        </w:rPr>
+        <w:t>Versus</w:t>
+      </w:r>
+      <w:proofErr w:type="gramEnd"/>
+      <w:r>
+        <w:rPr>
+          <w:b/>
+        </w:rPr>
+        <w:t xml:space="preserve"> Initial Proposal:</w:t>
       </w:r>
     </w:p>
     <w:p/>
@@ -1819,7 +1933,7 @@
   <a:extraClrSchemeLst/>
   <a:extLst>
     <a:ext uri="{05A4C25C-085E-4340-85A3-A5531E510DB2}">
-      <thm15:themeFamily xmlns:thm15="http://schemas.microsoft.com/office/thememl/2012/main" xmlns="" name="Office Theme" id="{62F939B6-93AF-4DB8-9C6B-D6C7DFDC589F}" vid="{4A3C46E8-61CC-4603-A589-7422A47A8E4A}"/>
+      <thm15:themeFamily xmlns="" xmlns:thm15="http://schemas.microsoft.com/office/thememl/2012/main" name="Office Theme" id="{62F939B6-93AF-4DB8-9C6B-D6C7DFDC589F}" vid="{4A3C46E8-61CC-4603-A589-7422A47A8E4A}"/>
     </a:ext>
   </a:extLst>
 </a:theme>
@@ -1830,7 +1944,7 @@
 </file>
 
 <file path=customXml/itemProps1.xml><?xml version="1.0" encoding="utf-8"?>
-<ds:datastoreItem xmlns:ds="http://schemas.openxmlformats.org/officeDocument/2006/customXml" ds:itemID="{FC4DD31B-DBB4-4203-9377-A4D6170501D4}">
+<ds:datastoreItem xmlns:ds="http://schemas.openxmlformats.org/officeDocument/2006/customXml" ds:itemID="{84FAC6F0-53EC-4ABE-AFA8-D59C75905446}">
   <ds:schemaRefs>
     <ds:schemaRef ds:uri="http://schemas.openxmlformats.org/officeDocument/2006/bibliography"/>
   </ds:schemaRefs>

</xml_diff>

<commit_message>
initial vs progress report
</commit_message>
<xml_diff>
--- a/My First Dynamic Web Project/Documents/Status_Report_v0.25.docx
+++ b/My First Dynamic Web Project/Documents/Status_Report_v0.25.docx
@@ -1,6 +1,6 @@
 
 <file path=word/document.xml><?xml version="1.0" encoding="utf-8"?>
-<w:document xmlns:wpc="http://schemas.microsoft.com/office/word/2010/wordprocessingCanvas" xmlns:mc="http://schemas.openxmlformats.org/markup-compatibility/2006" xmlns:o="urn:schemas-microsoft-com:office:office" xmlns:r="http://schemas.openxmlformats.org/officeDocument/2006/relationships" xmlns:m="http://schemas.openxmlformats.org/officeDocument/2006/math" xmlns:v="urn:schemas-microsoft-com:vml" xmlns:wp14="http://schemas.microsoft.com/office/word/2010/wordprocessingDrawing" xmlns:wp="http://schemas.openxmlformats.org/drawingml/2006/wordprocessingDrawing" xmlns:w10="urn:schemas-microsoft-com:office:word" xmlns:w="http://schemas.openxmlformats.org/wordprocessingml/2006/main" xmlns:w14="http://schemas.microsoft.com/office/word/2010/wordml" xmlns:wpg="http://schemas.microsoft.com/office/word/2010/wordprocessingGroup" xmlns:wpi="http://schemas.microsoft.com/office/word/2010/wordprocessingInk" xmlns:wne="http://schemas.microsoft.com/office/word/2006/wordml" xmlns:wps="http://schemas.microsoft.com/office/word/2010/wordprocessingShape" mc:Ignorable="w14 wp14">
+<w:document xmlns:wpc="http://schemas.microsoft.com/office/word/2010/wordprocessingCanvas" xmlns:mc="http://schemas.openxmlformats.org/markup-compatibility/2006" xmlns:o="urn:schemas-microsoft-com:office:office" xmlns:r="http://schemas.openxmlformats.org/officeDocument/2006/relationships" xmlns:m="http://schemas.openxmlformats.org/officeDocument/2006/math" xmlns:v="urn:schemas-microsoft-com:vml" xmlns:wp14="http://schemas.microsoft.com/office/word/2010/wordprocessingDrawing" xmlns:wp="http://schemas.openxmlformats.org/drawingml/2006/wordprocessingDrawing" xmlns:w10="urn:schemas-microsoft-com:office:word" xmlns:w="http://schemas.openxmlformats.org/wordprocessingml/2006/main" xmlns:w14="http://schemas.microsoft.com/office/word/2010/wordml" xmlns:w15="http://schemas.microsoft.com/office/word/2012/wordml" xmlns:wpg="http://schemas.microsoft.com/office/word/2010/wordprocessingGroup" xmlns:wpi="http://schemas.microsoft.com/office/word/2010/wordprocessingInk" xmlns:wne="http://schemas.microsoft.com/office/word/2006/wordml" xmlns:wps="http://schemas.microsoft.com/office/word/2010/wordprocessingShape" mc:Ignorable="w14 w15 wp14">
   <w:body>
     <w:p>
       <w:pPr>
@@ -14,6 +14,14 @@
         </w:rPr>
         <w:t xml:space="preserve">CST8218 </w:t>
       </w:r>
+      <w:r>
+        <w:rPr>
+          <w:b/>
+        </w:rPr>
+        <w:t>– Progress Report</w:t>
+      </w:r>
+      <w:bookmarkStart w:id="0" w:name="_GoBack"/>
+      <w:bookmarkEnd w:id="0"/>
     </w:p>
     <w:p>
       <w:pPr>
@@ -384,8 +392,6 @@
       <w:r>
         <w:t>Finish implementing internationalization.</w:t>
       </w:r>
-      <w:bookmarkStart w:id="0" w:name="_GoBack"/>
-      <w:bookmarkEnd w:id="0"/>
     </w:p>
     <w:p>
       <w:pPr>
@@ -434,52 +440,377 @@
     </w:p>
     <w:p>
       <w:pPr>
-        <w:pStyle w:val="ListParagraph"/>
-        <w:rPr>
-          <w:b/>
-        </w:rPr>
-      </w:pPr>
-    </w:p>
-    <w:p>
-      <w:pPr>
-        <w:pStyle w:val="ListParagraph"/>
-        <w:rPr>
-          <w:b/>
-        </w:rPr>
-      </w:pPr>
-    </w:p>
-    <w:p>
-      <w:pPr>
-        <w:rPr>
-          <w:b/>
-        </w:rPr>
-      </w:pPr>
-      <w:r>
-        <w:rPr>
-          <w:b/>
-        </w:rPr>
-        <w:t>Progre</w:t>
-      </w:r>
-      <w:r>
-        <w:rPr>
-          <w:b/>
-        </w:rPr>
-        <w:t>ss Report V</w:t>
-      </w:r>
-      <w:r>
-        <w:rPr>
-          <w:b/>
-        </w:rPr>
-        <w:t xml:space="preserve">ersus </w:t>
-      </w:r>
-      <w:r>
-        <w:rPr>
-          <w:b/>
-        </w:rPr>
-        <w:t>Initial Proposal:</w:t>
-      </w:r>
-    </w:p>
-    <w:p/>
+        <w:rPr>
+          <w:b/>
+        </w:rPr>
+      </w:pPr>
+      <w:r>
+        <w:rPr>
+          <w:b/>
+        </w:rPr>
+        <w:lastRenderedPageBreak/>
+        <w:t>Initial Report Schedule vs. Current Progress</w:t>
+      </w:r>
+    </w:p>
+    <w:p>
+      <w:pPr>
+        <w:rPr>
+          <w:b/>
+        </w:rPr>
+      </w:pPr>
+    </w:p>
+    <w:p>
+      <w:pPr>
+        <w:pStyle w:val="ListParagraph"/>
+        <w:numPr>
+          <w:ilvl w:val="0"/>
+          <w:numId w:val="6"/>
+        </w:numPr>
+        <w:rPr>
+          <w:b/>
+        </w:rPr>
+      </w:pPr>
+      <w:r>
+        <w:rPr>
+          <w:b/>
+        </w:rPr>
+        <w:t xml:space="preserve"> </w:t>
+      </w:r>
+    </w:p>
+    <w:p>
+      <w:pPr>
+        <w:pStyle w:val="ListParagraph"/>
+        <w:numPr>
+          <w:ilvl w:val="1"/>
+          <w:numId w:val="6"/>
+        </w:numPr>
+        <w:rPr>
+          <w:b/>
+        </w:rPr>
+      </w:pPr>
+      <w:r>
+        <w:t>Design and Develop CSS Style Sheets for Look and Feel of BlogShare</w:t>
+      </w:r>
+    </w:p>
+    <w:p>
+      <w:pPr>
+        <w:pStyle w:val="ListParagraph"/>
+        <w:numPr>
+          <w:ilvl w:val="2"/>
+          <w:numId w:val="6"/>
+        </w:numPr>
+        <w:rPr>
+          <w:b/>
+        </w:rPr>
+      </w:pPr>
+      <w:r>
+        <w:rPr>
+          <w:b/>
+        </w:rPr>
+        <w:t>Site currently uses css required for Bootstrap (front-end framework), as well as a custom css sheet for general styles</w:t>
+      </w:r>
+    </w:p>
+    <w:p>
+      <w:pPr>
+        <w:pStyle w:val="ListParagraph"/>
+        <w:numPr>
+          <w:ilvl w:val="1"/>
+          <w:numId w:val="6"/>
+        </w:numPr>
+        <w:rPr>
+          <w:b/>
+        </w:rPr>
+      </w:pPr>
+      <w:r>
+        <w:t xml:space="preserve">Design and implement basic Database Architecture </w:t>
+      </w:r>
+    </w:p>
+    <w:p>
+      <w:pPr>
+        <w:pStyle w:val="ListParagraph"/>
+        <w:numPr>
+          <w:ilvl w:val="2"/>
+          <w:numId w:val="6"/>
+        </w:numPr>
+        <w:rPr>
+          <w:b/>
+        </w:rPr>
+      </w:pPr>
+      <w:r>
+        <w:rPr>
+          <w:b/>
+        </w:rPr>
+        <w:t>Database design has fulfilled expectations with minor changes: User and Blog tables were modified to include an ‘is editable’ flag</w:t>
+      </w:r>
+    </w:p>
+    <w:p>
+      <w:pPr>
+        <w:pStyle w:val="ListParagraph"/>
+        <w:numPr>
+          <w:ilvl w:val="0"/>
+          <w:numId w:val="6"/>
+        </w:numPr>
+        <w:rPr>
+          <w:b/>
+        </w:rPr>
+      </w:pPr>
+      <w:r>
+        <w:rPr>
+          <w:b/>
+        </w:rPr>
+        <w:t xml:space="preserve"> - 0.3 </w:t>
+      </w:r>
+    </w:p>
+    <w:p>
+      <w:pPr>
+        <w:pStyle w:val="ListParagraph"/>
+        <w:numPr>
+          <w:ilvl w:val="1"/>
+          <w:numId w:val="6"/>
+        </w:numPr>
+      </w:pPr>
+      <w:r>
+        <w:t>Implement Database Connectivity between web page and database</w:t>
+      </w:r>
+      <w:r>
+        <w:br/>
+      </w:r>
+      <w:r>
+        <w:t>Bug Fixes with basic versions of web pages &amp; Design and Develop basic dynamic content (Create users, create blogs/posts,  configure blog/post settings , Edit contents of post, build edit history,  remove edit, credit co-authors)</w:t>
+      </w:r>
+    </w:p>
+    <w:p>
+      <w:pPr>
+        <w:pStyle w:val="ListParagraph"/>
+        <w:numPr>
+          <w:ilvl w:val="2"/>
+          <w:numId w:val="6"/>
+        </w:numPr>
+        <w:rPr>
+          <w:b/>
+        </w:rPr>
+      </w:pPr>
+      <w:r>
+        <w:rPr>
+          <w:b/>
+        </w:rPr>
+        <w:t>Session management used to display active user’s site/info</w:t>
+      </w:r>
+    </w:p>
+    <w:p>
+      <w:pPr>
+        <w:pStyle w:val="ListParagraph"/>
+        <w:numPr>
+          <w:ilvl w:val="2"/>
+          <w:numId w:val="6"/>
+        </w:numPr>
+        <w:rPr>
+          <w:b/>
+        </w:rPr>
+      </w:pPr>
+      <w:r>
+        <w:rPr>
+          <w:b/>
+        </w:rPr>
+        <w:t>Users, blogs and posts can be created and edited in the database through the Web App</w:t>
+      </w:r>
+    </w:p>
+    <w:p>
+      <w:pPr>
+        <w:pStyle w:val="ListParagraph"/>
+        <w:numPr>
+          <w:ilvl w:val="2"/>
+          <w:numId w:val="6"/>
+        </w:numPr>
+        <w:rPr>
+          <w:b/>
+        </w:rPr>
+      </w:pPr>
+      <w:r>
+        <w:rPr>
+          <w:b/>
+        </w:rPr>
+        <w:t>Edit history – in progress, planned for 0.3</w:t>
+      </w:r>
+    </w:p>
+    <w:p>
+      <w:pPr>
+        <w:pStyle w:val="ListParagraph"/>
+        <w:numPr>
+          <w:ilvl w:val="2"/>
+          <w:numId w:val="6"/>
+        </w:numPr>
+        <w:rPr>
+          <w:b/>
+        </w:rPr>
+      </w:pPr>
+      <w:r>
+        <w:rPr>
+          <w:b/>
+        </w:rPr>
+        <w:t>Co-author privileges and edit management pushed to 0.4</w:t>
+      </w:r>
+    </w:p>
+    <w:p>
+      <w:pPr>
+        <w:pStyle w:val="ListParagraph"/>
+        <w:numPr>
+          <w:ilvl w:val="1"/>
+          <w:numId w:val="6"/>
+        </w:numPr>
+        <w:rPr>
+          <w:b/>
+        </w:rPr>
+      </w:pPr>
+      <w:r>
+        <w:t>Implement basic system architecture</w:t>
+      </w:r>
+    </w:p>
+    <w:p>
+      <w:pPr>
+        <w:pStyle w:val="ListParagraph"/>
+        <w:numPr>
+          <w:ilvl w:val="2"/>
+          <w:numId w:val="6"/>
+        </w:numPr>
+        <w:rPr>
+          <w:b/>
+        </w:rPr>
+      </w:pPr>
+      <w:r>
+        <w:rPr>
+          <w:b/>
+        </w:rPr>
+        <w:t>Pages</w:t>
+      </w:r>
+      <w:r>
+        <w:rPr>
+          <w:b/>
+        </w:rPr>
+        <w:t xml:space="preserve"> uses</w:t>
+      </w:r>
+      <w:r>
+        <w:rPr>
+          <w:b/>
+        </w:rPr>
+        <w:t xml:space="preserve"> two external </w:t>
+      </w:r>
+      <w:r>
+        <w:rPr>
+          <w:b/>
+        </w:rPr>
+        <w:t>javascript libraries</w:t>
+      </w:r>
+      <w:r>
+        <w:rPr>
+          <w:b/>
+        </w:rPr>
+        <w:t>, Bootstrap (GUI framework) and jquery, for scripting</w:t>
+      </w:r>
+    </w:p>
+    <w:p>
+      <w:pPr>
+        <w:pStyle w:val="ListParagraph"/>
+        <w:numPr>
+          <w:ilvl w:val="2"/>
+          <w:numId w:val="6"/>
+        </w:numPr>
+        <w:rPr>
+          <w:b/>
+        </w:rPr>
+      </w:pPr>
+      <w:r>
+        <w:rPr>
+          <w:b/>
+        </w:rPr>
+        <w:t>JSP files used to create dynamic content: lists, links search results etc.</w:t>
+      </w:r>
+    </w:p>
+    <w:p>
+      <w:pPr>
+        <w:pStyle w:val="ListParagraph"/>
+        <w:numPr>
+          <w:ilvl w:val="2"/>
+          <w:numId w:val="6"/>
+        </w:numPr>
+        <w:rPr>
+          <w:b/>
+        </w:rPr>
+      </w:pPr>
+      <w:r>
+        <w:rPr>
+          <w:b/>
+        </w:rPr>
+        <w:t>Nine servlets used to generate responses from the server:</w:t>
+      </w:r>
+      <w:r>
+        <w:rPr>
+          <w:b/>
+        </w:rPr>
+        <w:br/>
+        <w:t>BlogCreate, EditUser, GetBlog, LoadProfile, Login, Logout, PostCreate, Register, Search</w:t>
+      </w:r>
+    </w:p>
+    <w:p>
+      <w:pPr>
+        <w:pStyle w:val="ListParagraph"/>
+        <w:numPr>
+          <w:ilvl w:val="2"/>
+          <w:numId w:val="6"/>
+        </w:numPr>
+        <w:rPr>
+          <w:b/>
+        </w:rPr>
+      </w:pPr>
+      <w:r>
+        <w:rPr>
+          <w:b/>
+        </w:rPr>
+        <w:t>Servlets manipulate eight classes to query/update database and store information in session:</w:t>
+      </w:r>
+      <w:r>
+        <w:rPr>
+          <w:b/>
+        </w:rPr>
+        <w:br/>
+        <w:t>Blog, User, Post, SearchResult, DbConnection, Login, Register, PostEditPriviledge</w:t>
+      </w:r>
+    </w:p>
+    <w:p>
+      <w:pPr>
+        <w:pStyle w:val="ListParagraph"/>
+        <w:numPr>
+          <w:ilvl w:val="1"/>
+          <w:numId w:val="6"/>
+        </w:numPr>
+      </w:pPr>
+      <w:r>
+        <w:t>Implement database architecture to include an edit history.</w:t>
+      </w:r>
+    </w:p>
+    <w:p>
+      <w:pPr>
+        <w:pStyle w:val="ListParagraph"/>
+        <w:numPr>
+          <w:ilvl w:val="2"/>
+          <w:numId w:val="6"/>
+        </w:numPr>
+      </w:pPr>
+      <w:r>
+        <w:rPr>
+          <w:b/>
+        </w:rPr>
+        <w:t>Pushed to 0.4</w:t>
+      </w:r>
+    </w:p>
+    <w:p>
+      <w:pPr>
+        <w:pStyle w:val="ListParagraph"/>
+        <w:rPr>
+          <w:b/>
+        </w:rPr>
+      </w:pPr>
+    </w:p>
     <w:p/>
     <w:p/>
     <w:sectPr>
@@ -493,7 +824,7 @@
 </file>
 
 <file path=word/numbering.xml><?xml version="1.0" encoding="utf-8"?>
-<w:numbering xmlns:wpc="http://schemas.microsoft.com/office/word/2010/wordprocessingCanvas" xmlns:mc="http://schemas.openxmlformats.org/markup-compatibility/2006" xmlns:o="urn:schemas-microsoft-com:office:office" xmlns:r="http://schemas.openxmlformats.org/officeDocument/2006/relationships" xmlns:m="http://schemas.openxmlformats.org/officeDocument/2006/math" xmlns:v="urn:schemas-microsoft-com:vml" xmlns:wp14="http://schemas.microsoft.com/office/word/2010/wordprocessingDrawing" xmlns:wp="http://schemas.openxmlformats.org/drawingml/2006/wordprocessingDrawing" xmlns:w10="urn:schemas-microsoft-com:office:word" xmlns:w="http://schemas.openxmlformats.org/wordprocessingml/2006/main" xmlns:w14="http://schemas.microsoft.com/office/word/2010/wordml" xmlns:wpg="http://schemas.microsoft.com/office/word/2010/wordprocessingGroup" xmlns:wpi="http://schemas.microsoft.com/office/word/2010/wordprocessingInk" xmlns:wne="http://schemas.microsoft.com/office/word/2006/wordml" xmlns:wps="http://schemas.microsoft.com/office/word/2010/wordprocessingShape" mc:Ignorable="w14 wp14">
+<w:numbering xmlns:wpc="http://schemas.microsoft.com/office/word/2010/wordprocessingCanvas" xmlns:mc="http://schemas.openxmlformats.org/markup-compatibility/2006" xmlns:o="urn:schemas-microsoft-com:office:office" xmlns:r="http://schemas.openxmlformats.org/officeDocument/2006/relationships" xmlns:m="http://schemas.openxmlformats.org/officeDocument/2006/math" xmlns:v="urn:schemas-microsoft-com:vml" xmlns:wp14="http://schemas.microsoft.com/office/word/2010/wordprocessingDrawing" xmlns:wp="http://schemas.openxmlformats.org/drawingml/2006/wordprocessingDrawing" xmlns:w10="urn:schemas-microsoft-com:office:word" xmlns:w="http://schemas.openxmlformats.org/wordprocessingml/2006/main" xmlns:w14="http://schemas.microsoft.com/office/word/2010/wordml" xmlns:w15="http://schemas.microsoft.com/office/word/2012/wordml" xmlns:wpg="http://schemas.microsoft.com/office/word/2010/wordprocessingGroup" xmlns:wpi="http://schemas.microsoft.com/office/word/2010/wordprocessingInk" xmlns:wne="http://schemas.microsoft.com/office/word/2006/wordml" xmlns:wps="http://schemas.microsoft.com/office/word/2010/wordprocessingShape" mc:Ignorable="w14 w15 wp14">
   <w:abstractNum w:abstractNumId="0">
     <w:nsid w:val="09C03593"/>
     <w:multiLevelType w:val="hybridMultilevel"/>
@@ -719,6 +1050,98 @@
     </w:lvl>
   </w:abstractNum>
   <w:abstractNum w:abstractNumId="2">
+    <w:nsid w:val="332C66E6"/>
+    <w:multiLevelType w:val="multilevel"/>
+    <w:tmpl w:val="1E506400"/>
+    <w:lvl w:ilvl="0">
+      <w:start w:val="1"/>
+      <w:numFmt w:val="decimal"/>
+      <w:lvlText w:val="0.%1"/>
+      <w:lvlJc w:val="left"/>
+      <w:pPr>
+        <w:ind w:left="360" w:hanging="360"/>
+      </w:pPr>
+    </w:lvl>
+    <w:lvl w:ilvl="1">
+      <w:start w:val="1"/>
+      <w:numFmt w:val="lowerLetter"/>
+      <w:lvlText w:val="%2)"/>
+      <w:lvlJc w:val="left"/>
+      <w:pPr>
+        <w:ind w:left="720" w:hanging="360"/>
+      </w:pPr>
+      <w:rPr>
+        <w:b w:val="0"/>
+      </w:rPr>
+    </w:lvl>
+    <w:lvl w:ilvl="2">
+      <w:start w:val="1"/>
+      <w:numFmt w:val="lowerRoman"/>
+      <w:lvlText w:val="%3)"/>
+      <w:lvlJc w:val="left"/>
+      <w:pPr>
+        <w:ind w:left="1080" w:hanging="360"/>
+      </w:pPr>
+      <w:rPr>
+        <w:b/>
+      </w:rPr>
+    </w:lvl>
+    <w:lvl w:ilvl="3">
+      <w:start w:val="1"/>
+      <w:numFmt w:val="decimal"/>
+      <w:lvlText w:val="(%4)"/>
+      <w:lvlJc w:val="left"/>
+      <w:pPr>
+        <w:ind w:left="1440" w:hanging="360"/>
+      </w:pPr>
+    </w:lvl>
+    <w:lvl w:ilvl="4">
+      <w:start w:val="1"/>
+      <w:numFmt w:val="lowerLetter"/>
+      <w:lvlText w:val="(%5)"/>
+      <w:lvlJc w:val="left"/>
+      <w:pPr>
+        <w:ind w:left="1800" w:hanging="360"/>
+      </w:pPr>
+    </w:lvl>
+    <w:lvl w:ilvl="5">
+      <w:start w:val="1"/>
+      <w:numFmt w:val="lowerRoman"/>
+      <w:lvlText w:val="(%6)"/>
+      <w:lvlJc w:val="left"/>
+      <w:pPr>
+        <w:ind w:left="2160" w:hanging="360"/>
+      </w:pPr>
+    </w:lvl>
+    <w:lvl w:ilvl="6">
+      <w:start w:val="1"/>
+      <w:numFmt w:val="decimal"/>
+      <w:lvlText w:val="%7."/>
+      <w:lvlJc w:val="left"/>
+      <w:pPr>
+        <w:ind w:left="2520" w:hanging="360"/>
+      </w:pPr>
+    </w:lvl>
+    <w:lvl w:ilvl="7">
+      <w:start w:val="1"/>
+      <w:numFmt w:val="lowerLetter"/>
+      <w:lvlText w:val="%8."/>
+      <w:lvlJc w:val="left"/>
+      <w:pPr>
+        <w:ind w:left="2880" w:hanging="360"/>
+      </w:pPr>
+    </w:lvl>
+    <w:lvl w:ilvl="8">
+      <w:start w:val="1"/>
+      <w:numFmt w:val="lowerRoman"/>
+      <w:lvlText w:val="%9."/>
+      <w:lvlJc w:val="left"/>
+      <w:pPr>
+        <w:ind w:left="3240" w:hanging="360"/>
+      </w:pPr>
+    </w:lvl>
+  </w:abstractNum>
+  <w:abstractNum w:abstractNumId="3">
     <w:nsid w:val="38C4058F"/>
     <w:multiLevelType w:val="hybridMultilevel"/>
     <w:tmpl w:val="F732E29E"/>
@@ -804,7 +1227,93 @@
       </w:pPr>
     </w:lvl>
   </w:abstractNum>
-  <w:abstractNum w:abstractNumId="3">
+  <w:abstractNum w:abstractNumId="4">
+    <w:nsid w:val="5ED018E8"/>
+    <w:multiLevelType w:val="multilevel"/>
+    <w:tmpl w:val="1009001D"/>
+    <w:lvl w:ilvl="0">
+      <w:start w:val="1"/>
+      <w:numFmt w:val="decimal"/>
+      <w:lvlText w:val="%1)"/>
+      <w:lvlJc w:val="left"/>
+      <w:pPr>
+        <w:ind w:left="360" w:hanging="360"/>
+      </w:pPr>
+    </w:lvl>
+    <w:lvl w:ilvl="1">
+      <w:start w:val="1"/>
+      <w:numFmt w:val="lowerLetter"/>
+      <w:lvlText w:val="%2)"/>
+      <w:lvlJc w:val="left"/>
+      <w:pPr>
+        <w:ind w:left="720" w:hanging="360"/>
+      </w:pPr>
+    </w:lvl>
+    <w:lvl w:ilvl="2">
+      <w:start w:val="1"/>
+      <w:numFmt w:val="lowerRoman"/>
+      <w:lvlText w:val="%3)"/>
+      <w:lvlJc w:val="left"/>
+      <w:pPr>
+        <w:ind w:left="1080" w:hanging="360"/>
+      </w:pPr>
+    </w:lvl>
+    <w:lvl w:ilvl="3">
+      <w:start w:val="1"/>
+      <w:numFmt w:val="decimal"/>
+      <w:lvlText w:val="(%4)"/>
+      <w:lvlJc w:val="left"/>
+      <w:pPr>
+        <w:ind w:left="1440" w:hanging="360"/>
+      </w:pPr>
+    </w:lvl>
+    <w:lvl w:ilvl="4">
+      <w:start w:val="1"/>
+      <w:numFmt w:val="lowerLetter"/>
+      <w:lvlText w:val="(%5)"/>
+      <w:lvlJc w:val="left"/>
+      <w:pPr>
+        <w:ind w:left="1800" w:hanging="360"/>
+      </w:pPr>
+    </w:lvl>
+    <w:lvl w:ilvl="5">
+      <w:start w:val="1"/>
+      <w:numFmt w:val="lowerRoman"/>
+      <w:lvlText w:val="(%6)"/>
+      <w:lvlJc w:val="left"/>
+      <w:pPr>
+        <w:ind w:left="2160" w:hanging="360"/>
+      </w:pPr>
+    </w:lvl>
+    <w:lvl w:ilvl="6">
+      <w:start w:val="1"/>
+      <w:numFmt w:val="decimal"/>
+      <w:lvlText w:val="%7."/>
+      <w:lvlJc w:val="left"/>
+      <w:pPr>
+        <w:ind w:left="2520" w:hanging="360"/>
+      </w:pPr>
+    </w:lvl>
+    <w:lvl w:ilvl="7">
+      <w:start w:val="1"/>
+      <w:numFmt w:val="lowerLetter"/>
+      <w:lvlText w:val="%8."/>
+      <w:lvlJc w:val="left"/>
+      <w:pPr>
+        <w:ind w:left="2880" w:hanging="360"/>
+      </w:pPr>
+    </w:lvl>
+    <w:lvl w:ilvl="8">
+      <w:start w:val="1"/>
+      <w:numFmt w:val="lowerRoman"/>
+      <w:lvlText w:val="%9."/>
+      <w:lvlJc w:val="left"/>
+      <w:pPr>
+        <w:ind w:left="3240" w:hanging="360"/>
+      </w:pPr>
+    </w:lvl>
+  </w:abstractNum>
+  <w:abstractNum w:abstractNumId="5">
     <w:nsid w:val="6DD42824"/>
     <w:multiLevelType w:val="hybridMultilevel"/>
     <w:tmpl w:val="35FC50AC"/>
@@ -893,7 +1402,7 @@
       </w:pPr>
     </w:lvl>
   </w:abstractNum>
-  <w:abstractNum w:abstractNumId="4">
+  <w:abstractNum w:abstractNumId="6">
     <w:nsid w:val="77FD7017"/>
     <w:multiLevelType w:val="hybridMultilevel"/>
     <w:tmpl w:val="A6721472"/>
@@ -986,22 +1495,55 @@
     <w:abstractNumId w:val="1"/>
   </w:num>
   <w:num w:numId="2">
-    <w:abstractNumId w:val="3"/>
+    <w:abstractNumId w:val="5"/>
   </w:num>
   <w:num w:numId="3">
     <w:abstractNumId w:val="0"/>
   </w:num>
   <w:num w:numId="4">
-    <w:abstractNumId w:val="2"/>
+    <w:abstractNumId w:val="3"/>
   </w:num>
   <w:num w:numId="5">
+    <w:abstractNumId w:val="6"/>
+  </w:num>
+  <w:num w:numId="6">
+    <w:abstractNumId w:val="2"/>
+    <w:lvlOverride w:ilvl="0">
+      <w:startOverride w:val="1"/>
+    </w:lvlOverride>
+    <w:lvlOverride w:ilvl="1">
+      <w:startOverride w:val="1"/>
+    </w:lvlOverride>
+    <w:lvlOverride w:ilvl="2">
+      <w:startOverride w:val="1"/>
+    </w:lvlOverride>
+    <w:lvlOverride w:ilvl="3">
+      <w:startOverride w:val="1"/>
+    </w:lvlOverride>
+    <w:lvlOverride w:ilvl="4">
+      <w:startOverride w:val="1"/>
+    </w:lvlOverride>
+    <w:lvlOverride w:ilvl="5">
+      <w:startOverride w:val="1"/>
+    </w:lvlOverride>
+    <w:lvlOverride w:ilvl="6">
+      <w:startOverride w:val="1"/>
+    </w:lvlOverride>
+    <w:lvlOverride w:ilvl="7">
+      <w:startOverride w:val="1"/>
+    </w:lvlOverride>
+    <w:lvlOverride w:ilvl="8">
+      <w:startOverride w:val="1"/>
+    </w:lvlOverride>
+  </w:num>
+  <w:num w:numId="7">
     <w:abstractNumId w:val="4"/>
   </w:num>
 </w:numbering>
 </file>
 
 <file path=word/styles.xml><?xml version="1.0" encoding="utf-8"?>
-<w:styles xmlns:mc="http://schemas.openxmlformats.org/markup-compatibility/2006" xmlns:r="http://schemas.openxmlformats.org/officeDocument/2006/relationships" xmlns:w="http://schemas.openxmlformats.org/wordprocessingml/2006/main" xmlns:w14="http://schemas.microsoft.com/office/word/2010/wordml" mc:Ignorable="w14">
+<w:styles xmlns:mc="http://schemas.openxmlformats.org/markup-compatibility/2006" xmlns:r="http://schemas.openxmlformats.org/officeDocument/2006/relationships" xmlns:w="http://schemas.openxmlformats.org/wordprocessingml/2006/main" xmlns:w14="http://schemas.microsoft.com/office/word/2010/wordml" xmlns:w15="http://schemas.microsoft.com/office/word/2012/wordml" mc:Ignorable="w14 w15">
   <w:docDefaults>
     <w:rPrDefault>
       <w:rPr>
@@ -1017,426 +1559,378 @@
       </w:pPr>
     </w:pPrDefault>
   </w:docDefaults>
-  <w:latentStyles w:defLockedState="0" w:defUIPriority="99" w:defSemiHidden="1" w:defUnhideWhenUsed="1" w:defQFormat="0" w:count="267">
-    <w:lsdException w:name="Normal" w:semiHidden="0" w:uiPriority="0" w:unhideWhenUsed="0" w:qFormat="1"/>
-    <w:lsdException w:name="heading 1" w:semiHidden="0" w:uiPriority="9" w:unhideWhenUsed="0" w:qFormat="1"/>
-    <w:lsdException w:name="heading 2" w:uiPriority="9" w:qFormat="1"/>
-    <w:lsdException w:name="heading 3" w:uiPriority="9" w:qFormat="1"/>
-    <w:lsdException w:name="heading 4" w:uiPriority="9" w:qFormat="1"/>
-    <w:lsdException w:name="heading 5" w:uiPriority="9" w:qFormat="1"/>
-    <w:lsdException w:name="heading 6" w:uiPriority="9" w:qFormat="1"/>
-    <w:lsdException w:name="heading 7" w:uiPriority="9" w:qFormat="1"/>
-    <w:lsdException w:name="heading 8" w:uiPriority="9" w:qFormat="1"/>
-    <w:lsdException w:name="heading 9" w:uiPriority="9" w:qFormat="1"/>
-    <w:lsdException w:name="toc 1" w:uiPriority="39"/>
-    <w:lsdException w:name="toc 2" w:uiPriority="39"/>
-    <w:lsdException w:name="toc 3" w:uiPriority="39"/>
-    <w:lsdException w:name="toc 4" w:uiPriority="39"/>
-    <w:lsdException w:name="toc 5" w:uiPriority="39"/>
-    <w:lsdException w:name="toc 6" w:uiPriority="39"/>
-    <w:lsdException w:name="toc 7" w:uiPriority="39"/>
-    <w:lsdException w:name="toc 8" w:uiPriority="39"/>
-    <w:lsdException w:name="toc 9" w:uiPriority="39"/>
-    <w:lsdException w:name="caption" w:uiPriority="35" w:qFormat="1"/>
-    <w:lsdException w:name="Title" w:semiHidden="0" w:uiPriority="10" w:unhideWhenUsed="0" w:qFormat="1"/>
-    <w:lsdException w:name="Default Paragraph Font" w:uiPriority="1"/>
-    <w:lsdException w:name="Subtitle" w:semiHidden="0" w:uiPriority="11" w:unhideWhenUsed="0" w:qFormat="1"/>
-    <w:lsdException w:name="Strong" w:semiHidden="0" w:uiPriority="22" w:unhideWhenUsed="0" w:qFormat="1"/>
-    <w:lsdException w:name="Emphasis" w:semiHidden="0" w:uiPriority="20" w:unhideWhenUsed="0" w:qFormat="1"/>
-    <w:lsdException w:name="Table Grid" w:semiHidden="0" w:uiPriority="39" w:unhideWhenUsed="0"/>
-    <w:lsdException w:name="Placeholder Text" w:unhideWhenUsed="0"/>
-    <w:lsdException w:name="No Spacing" w:semiHidden="0" w:uiPriority="1" w:unhideWhenUsed="0" w:qFormat="1"/>
-    <w:lsdException w:name="Light Shading" w:semiHidden="0" w:uiPriority="60" w:unhideWhenUsed="0"/>
-    <w:lsdException w:name="Light List" w:semiHidden="0" w:uiPriority="61" w:unhideWhenUsed="0"/>
-    <w:lsdException w:name="Light Grid" w:semiHidden="0" w:uiPriority="62" w:unhideWhenUsed="0"/>
-    <w:lsdException w:name="Medium Shading 1" w:semiHidden="0" w:uiPriority="63" w:unhideWhenUsed="0"/>
-    <w:lsdException w:name="Medium Shading 2" w:semiHidden="0" w:uiPriority="64" w:unhideWhenUsed="0"/>
-    <w:lsdException w:name="Medium List 1" w:semiHidden="0" w:uiPriority="65" w:unhideWhenUsed="0"/>
-    <w:lsdException w:name="Medium List 2" w:semiHidden="0" w:uiPriority="66" w:unhideWhenUsed="0"/>
-    <w:lsdException w:name="Medium Grid 1" w:semiHidden="0" w:uiPriority="67" w:unhideWhenUsed="0"/>
-    <w:lsdException w:name="Medium Grid 2" w:semiHidden="0" w:uiPriority="68" w:unhideWhenUsed="0"/>
-    <w:lsdException w:name="Medium Grid 3" w:semiHidden="0" w:uiPriority="69" w:unhideWhenUsed="0"/>
-    <w:lsdException w:name="Dark List" w:semiHidden="0" w:uiPriority="70" w:unhideWhenUsed="0"/>
-    <w:lsdException w:name="Colorful Shading" w:semiHidden="0" w:uiPriority="71" w:unhideWhenUsed="0"/>
-    <w:lsdException w:name="Colorful List" w:semiHidden="0" w:uiPriority="72" w:unhideWhenUsed="0"/>
-    <w:lsdException w:name="Colorful Grid" w:semiHidden="0" w:uiPriority="73" w:unhideWhenUsed="0"/>
-    <w:lsdException w:name="Light Shading Accent 1" w:semiHidden="0" w:uiPriority="60" w:unhideWhenUsed="0"/>
-    <w:lsdException w:name="Light List Accent 1" w:semiHidden="0" w:uiPriority="61" w:unhideWhenUsed="0"/>
-    <w:lsdException w:name="Light Grid Accent 1" w:semiHidden="0" w:uiPriority="62" w:unhideWhenUsed="0"/>
-    <w:lsdException w:name="Medium Shading 1 Accent 1" w:semiHidden="0" w:uiPriority="63" w:unhideWhenUsed="0"/>
-    <w:lsdException w:name="Medium Shading 2 Accent 1" w:semiHidden="0" w:uiPriority="64" w:unhideWhenUsed="0"/>
-    <w:lsdException w:name="Medium List 1 Accent 1" w:semiHidden="0" w:uiPriority="65" w:unhideWhenUsed="0"/>
-    <w:lsdException w:name="Revision" w:unhideWhenUsed="0"/>
-    <w:lsdException w:name="List Paragraph" w:semiHidden="0" w:uiPriority="34" w:unhideWhenUsed="0" w:qFormat="1"/>
-    <w:lsdException w:name="Quote" w:semiHidden="0" w:uiPriority="29" w:unhideWhenUsed="0" w:qFormat="1"/>
-    <w:lsdException w:name="Intense Quote" w:semiHidden="0" w:uiPriority="30" w:unhideWhenUsed="0" w:qFormat="1"/>
-    <w:lsdException w:name="Medium List 2 Accent 1" w:semiHidden="0" w:uiPriority="66" w:unhideWhenUsed="0"/>
-    <w:lsdException w:name="Medium Grid 1 Accent 1" w:semiHidden="0" w:uiPriority="67" w:unhideWhenUsed="0"/>
-    <w:lsdException w:name="Medium Grid 2 Accent 1" w:semiHidden="0" w:uiPriority="68" w:unhideWhenUsed="0"/>
-    <w:lsdException w:name="Medium Grid 3 Accent 1" w:semiHidden="0" w:uiPriority="69" w:unhideWhenUsed="0"/>
-    <w:lsdException w:name="Dark List Accent 1" w:semiHidden="0" w:uiPriority="70" w:unhideWhenUsed="0"/>
-    <w:lsdException w:name="Colorful Shading Accent 1" w:semiHidden="0" w:uiPriority="71" w:unhideWhenUsed="0"/>
-    <w:lsdException w:name="Colorful List Accent 1" w:semiHidden="0" w:uiPriority="72" w:unhideWhenUsed="0"/>
-    <w:lsdException w:name="Colorful Grid Accent 1" w:semiHidden="0" w:uiPriority="73" w:unhideWhenUsed="0"/>
-    <w:lsdException w:name="Light Shading Accent 2" w:semiHidden="0" w:uiPriority="60" w:unhideWhenUsed="0"/>
-    <w:lsdException w:name="Light List Accent 2" w:semiHidden="0" w:uiPriority="61" w:unhideWhenUsed="0"/>
-    <w:lsdException w:name="Light Grid Accent 2" w:semiHidden="0" w:uiPriority="62" w:unhideWhenUsed="0"/>
-    <w:lsdException w:name="Medium Shading 1 Accent 2" w:semiHidden="0" w:uiPriority="63" w:unhideWhenUsed="0"/>
-    <w:lsdException w:name="Medium Shading 2 Accent 2" w:semiHidden="0" w:uiPriority="64" w:unhideWhenUsed="0"/>
-    <w:lsdException w:name="Medium List 1 Accent 2" w:semiHidden="0" w:uiPriority="65" w:unhideWhenUsed="0"/>
-    <w:lsdException w:name="Medium List 2 Accent 2" w:semiHidden="0" w:uiPriority="66" w:unhideWhenUsed="0"/>
-    <w:lsdException w:name="Medium Grid 1 Accent 2" w:semiHidden="0" w:uiPriority="67" w:unhideWhenUsed="0"/>
-    <w:lsdException w:name="Medium Grid 2 Accent 2" w:semiHidden="0" w:uiPriority="68" w:unhideWhenUsed="0"/>
-    <w:lsdException w:name="Medium Grid 3 Accent 2" w:semiHidden="0" w:uiPriority="69" w:unhideWhenUsed="0"/>
-    <w:lsdException w:name="Dark List Accent 2" w:semiHidden="0" w:uiPriority="70" w:unhideWhenUsed="0"/>
-    <w:lsdException w:name="Colorful Shading Accent 2" w:semiHidden="0" w:uiPriority="71" w:unhideWhenUsed="0"/>
-    <w:lsdException w:name="Colorful List Accent 2" w:semiHidden="0" w:uiPriority="72" w:unhideWhenUsed="0"/>
-    <w:lsdException w:name="Colorful Grid Accent 2" w:semiHidden="0" w:uiPriority="73" w:unhideWhenUsed="0"/>
-    <w:lsdException w:name="Light Shading Accent 3" w:semiHidden="0" w:uiPriority="60" w:unhideWhenUsed="0"/>
-    <w:lsdException w:name="Light List Accent 3" w:semiHidden="0" w:uiPriority="61" w:unhideWhenUsed="0"/>
-    <w:lsdException w:name="Light Grid Accent 3" w:semiHidden="0" w:uiPriority="62" w:unhideWhenUsed="0"/>
-    <w:lsdException w:name="Medium Shading 1 Accent 3" w:semiHidden="0" w:uiPriority="63" w:unhideWhenUsed="0"/>
-    <w:lsdException w:name="Medium Shading 2 Accent 3" w:semiHidden="0" w:uiPriority="64" w:unhideWhenUsed="0"/>
-    <w:lsdException w:name="Medium List 1 Accent 3" w:semiHidden="0" w:uiPriority="65" w:unhideWhenUsed="0"/>
-    <w:lsdException w:name="Medium List 2 Accent 3" w:semiHidden="0" w:uiPriority="66" w:unhideWhenUsed="0"/>
-    <w:lsdException w:name="Medium Grid 1 Accent 3" w:semiHidden="0" w:uiPriority="67" w:unhideWhenUsed="0"/>
-    <w:lsdException w:name="Medium Grid 2 Accent 3" w:semiHidden="0" w:uiPriority="68" w:unhideWhenUsed="0"/>
-    <w:lsdException w:name="Medium Grid 3 Accent 3" w:semiHidden="0" w:uiPriority="69" w:unhideWhenUsed="0"/>
-    <w:lsdException w:name="Dark List Accent 3" w:semiHidden="0" w:uiPriority="70" w:unhideWhenUsed="0"/>
-    <w:lsdException w:name="Colorful Shading Accent 3" w:semiHidden="0" w:uiPriority="71" w:unhideWhenUsed="0"/>
-    <w:lsdException w:name="Colorful List Accent 3" w:semiHidden="0" w:uiPriority="72" w:unhideWhenUsed="0"/>
-    <w:lsdException w:name="Colorful Grid Accent 3" w:semiHidden="0" w:uiPriority="73" w:unhideWhenUsed="0"/>
-    <w:lsdException w:name="Light Shading Accent 4" w:semiHidden="0" w:uiPriority="60" w:unhideWhenUsed="0"/>
-    <w:lsdException w:name="Light List Accent 4" w:semiHidden="0" w:uiPriority="61" w:unhideWhenUsed="0"/>
-    <w:lsdException w:name="Light Grid Accent 4" w:semiHidden="0" w:uiPriority="62" w:unhideWhenUsed="0"/>
-    <w:lsdException w:name="Medium Shading 1 Accent 4" w:semiHidden="0" w:uiPriority="63" w:unhideWhenUsed="0"/>
-    <w:lsdException w:name="Medium Shading 2 Accent 4" w:semiHidden="0" w:uiPriority="64" w:unhideWhenUsed="0"/>
-    <w:lsdException w:name="Medium List 1 Accent 4" w:semiHidden="0" w:uiPriority="65" w:unhideWhenUsed="0"/>
-    <w:lsdException w:name="Medium List 2 Accent 4" w:semiHidden="0" w:uiPriority="66" w:unhideWhenUsed="0"/>
-    <w:lsdException w:name="Medium Grid 1 Accent 4" w:semiHidden="0" w:uiPriority="67" w:unhideWhenUsed="0"/>
-    <w:lsdException w:name="Medium Grid 2 Accent 4" w:semiHidden="0" w:uiPriority="68" w:unhideWhenUsed="0"/>
-    <w:lsdException w:name="Medium Grid 3 Accent 4" w:semiHidden="0" w:uiPriority="69" w:unhideWhenUsed="0"/>
-    <w:lsdException w:name="Dark List Accent 4" w:semiHidden="0" w:uiPriority="70" w:unhideWhenUsed="0"/>
-    <w:lsdException w:name="Colorful Shading Accent 4" w:semiHidden="0" w:uiPriority="71" w:unhideWhenUsed="0"/>
-    <w:lsdException w:name="Colorful List Accent 4" w:semiHidden="0" w:uiPriority="72" w:unhideWhenUsed="0"/>
-    <w:lsdException w:name="Colorful Grid Accent 4" w:semiHidden="0" w:uiPriority="73" w:unhideWhenUsed="0"/>
-    <w:lsdException w:name="Light Shading Accent 5" w:semiHidden="0" w:uiPriority="60" w:unhideWhenUsed="0"/>
-    <w:lsdException w:name="Light List Accent 5" w:semiHidden="0" w:uiPriority="61" w:unhideWhenUsed="0"/>
-    <w:lsdException w:name="Light Grid Accent 5" w:semiHidden="0" w:uiPriority="62" w:unhideWhenUsed="0"/>
-    <w:lsdException w:name="Medium Shading 1 Accent 5" w:semiHidden="0" w:uiPriority="63" w:unhideWhenUsed="0"/>
-    <w:lsdException w:name="Medium Shading 2 Accent 5" w:semiHidden="0" w:uiPriority="64" w:unhideWhenUsed="0"/>
-    <w:lsdException w:name="Medium List 1 Accent 5" w:semiHidden="0" w:uiPriority="65" w:unhideWhenUsed="0"/>
-    <w:lsdException w:name="Medium List 2 Accent 5" w:semiHidden="0" w:uiPriority="66" w:unhideWhenUsed="0"/>
-    <w:lsdException w:name="Medium Grid 1 Accent 5" w:semiHidden="0" w:uiPriority="67" w:unhideWhenUsed="0"/>
-    <w:lsdException w:name="Medium Grid 2 Accent 5" w:semiHidden="0" w:uiPriority="68" w:unhideWhenUsed="0"/>
-    <w:lsdException w:name="Medium Grid 3 Accent 5" w:semiHidden="0" w:uiPriority="69" w:unhideWhenUsed="0"/>
-    <w:lsdException w:name="Dark List Accent 5" w:semiHidden="0" w:uiPriority="70" w:unhideWhenUsed="0"/>
-    <w:lsdException w:name="Colorful Shading Accent 5" w:semiHidden="0" w:uiPriority="71" w:unhideWhenUsed="0"/>
-    <w:lsdException w:name="Colorful List Accent 5" w:semiHidden="0" w:uiPriority="72" w:unhideWhenUsed="0"/>
-    <w:lsdException w:name="Colorful Grid Accent 5" w:semiHidden="0" w:uiPriority="73" w:unhideWhenUsed="0"/>
-    <w:lsdException w:name="Light Shading Accent 6" w:semiHidden="0" w:uiPriority="60" w:unhideWhenUsed="0"/>
-    <w:lsdException w:name="Light List Accent 6" w:semiHidden="0" w:uiPriority="61" w:unhideWhenUsed="0"/>
-    <w:lsdException w:name="Light Grid Accent 6" w:semiHidden="0" w:uiPriority="62" w:unhideWhenUsed="0"/>
-    <w:lsdException w:name="Medium Shading 1 Accent 6" w:semiHidden="0" w:uiPriority="63" w:unhideWhenUsed="0"/>
-    <w:lsdException w:name="Medium Shading 2 Accent 6" w:semiHidden="0" w:uiPriority="64" w:unhideWhenUsed="0"/>
-    <w:lsdException w:name="Medium List 1 Accent 6" w:semiHidden="0" w:uiPriority="65" w:unhideWhenUsed="0"/>
-    <w:lsdException w:name="Medium List 2 Accent 6" w:semiHidden="0" w:uiPriority="66" w:unhideWhenUsed="0"/>
-    <w:lsdException w:name="Medium Grid 1 Accent 6" w:semiHidden="0" w:uiPriority="67" w:unhideWhenUsed="0"/>
-    <w:lsdException w:name="Medium Grid 2 Accent 6" w:semiHidden="0" w:uiPriority="68" w:unhideWhenUsed="0"/>
-    <w:lsdException w:name="Medium Grid 3 Accent 6" w:semiHidden="0" w:uiPriority="69" w:unhideWhenUsed="0"/>
-    <w:lsdException w:name="Dark List Accent 6" w:semiHidden="0" w:uiPriority="70" w:unhideWhenUsed="0"/>
-    <w:lsdException w:name="Colorful Shading Accent 6" w:semiHidden="0" w:uiPriority="71" w:unhideWhenUsed="0"/>
-    <w:lsdException w:name="Colorful List Accent 6" w:semiHidden="0" w:uiPriority="72" w:unhideWhenUsed="0"/>
-    <w:lsdException w:name="Colorful Grid Accent 6" w:semiHidden="0" w:uiPriority="73" w:unhideWhenUsed="0"/>
-    <w:lsdException w:name="Subtle Emphasis" w:semiHidden="0" w:uiPriority="19" w:unhideWhenUsed="0" w:qFormat="1"/>
-    <w:lsdException w:name="Intense Emphasis" w:semiHidden="0" w:uiPriority="21" w:unhideWhenUsed="0" w:qFormat="1"/>
-    <w:lsdException w:name="Subtle Reference" w:semiHidden="0" w:uiPriority="31" w:unhideWhenUsed="0" w:qFormat="1"/>
-    <w:lsdException w:name="Intense Reference" w:semiHidden="0" w:uiPriority="32" w:unhideWhenUsed="0" w:qFormat="1"/>
-    <w:lsdException w:name="Book Title" w:semiHidden="0" w:uiPriority="33" w:unhideWhenUsed="0" w:qFormat="1"/>
-    <w:lsdException w:name="Bibliography" w:uiPriority="37"/>
-    <w:lsdException w:name="TOC Heading" w:uiPriority="39" w:qFormat="1"/>
-  </w:latentStyles>
-  <w:style w:type="paragraph" w:default="1" w:styleId="Normal">
-    <w:name w:val="Normal"/>
-    <w:qFormat/>
-    <w:rsid w:val="002F054E"/>
-    <w:pPr>
-      <w:spacing w:after="0" w:line="240" w:lineRule="auto"/>
-    </w:pPr>
-    <w:rPr>
-      <w:rFonts w:eastAsiaTheme="minorEastAsia"/>
-      <w:sz w:val="24"/>
-      <w:szCs w:val="24"/>
-      <w:lang w:val="en-US"/>
-    </w:rPr>
-  </w:style>
-  <w:style w:type="paragraph" w:styleId="Heading1">
-    <w:name w:val="heading 1"/>
-    <w:basedOn w:val="Normal"/>
-    <w:next w:val="Normal"/>
-    <w:link w:val="Heading1Char"/>
-    <w:uiPriority w:val="9"/>
-    <w:qFormat/>
-    <w:rsid w:val="002262DA"/>
-    <w:pPr>
-      <w:keepNext/>
-      <w:keepLines/>
-      <w:spacing w:before="240"/>
-      <w:outlineLvl w:val="0"/>
-    </w:pPr>
-    <w:rPr>
-      <w:rFonts w:asciiTheme="majorHAnsi" w:eastAsiaTheme="majorEastAsia" w:hAnsiTheme="majorHAnsi" w:cstheme="majorBidi"/>
-      <w:color w:val="2E74B5" w:themeColor="accent1" w:themeShade="BF"/>
-      <w:sz w:val="32"/>
-      <w:szCs w:val="32"/>
-    </w:rPr>
-  </w:style>
-  <w:style w:type="paragraph" w:styleId="Heading2">
-    <w:name w:val="heading 2"/>
-    <w:basedOn w:val="Normal"/>
-    <w:next w:val="Normal"/>
-    <w:link w:val="Heading2Char"/>
-    <w:uiPriority w:val="9"/>
-    <w:unhideWhenUsed/>
-    <w:qFormat/>
-    <w:rsid w:val="002262DA"/>
-    <w:pPr>
-      <w:keepNext/>
-      <w:keepLines/>
-      <w:spacing w:before="40"/>
-      <w:outlineLvl w:val="1"/>
-    </w:pPr>
-    <w:rPr>
-      <w:rFonts w:asciiTheme="majorHAnsi" w:eastAsiaTheme="majorEastAsia" w:hAnsiTheme="majorHAnsi" w:cstheme="majorBidi"/>
-      <w:color w:val="2E74B5" w:themeColor="accent1" w:themeShade="BF"/>
-      <w:sz w:val="26"/>
-      <w:szCs w:val="26"/>
-    </w:rPr>
-  </w:style>
-  <w:style w:type="character" w:default="1" w:styleId="DefaultParagraphFont">
-    <w:name w:val="Default Paragraph Font"/>
-    <w:uiPriority w:val="1"/>
-    <w:semiHidden/>
-    <w:unhideWhenUsed/>
-  </w:style>
-  <w:style w:type="table" w:default="1" w:styleId="TableNormal">
-    <w:name w:val="Normal Table"/>
-    <w:uiPriority w:val="99"/>
-    <w:semiHidden/>
-    <w:unhideWhenUsed/>
-    <w:tblPr>
-      <w:tblInd w:w="0" w:type="dxa"/>
-      <w:tblCellMar>
-        <w:top w:w="0" w:type="dxa"/>
-        <w:left w:w="108" w:type="dxa"/>
-        <w:bottom w:w="0" w:type="dxa"/>
-        <w:right w:w="108" w:type="dxa"/>
-      </w:tblCellMar>
-    </w:tblPr>
-  </w:style>
-  <w:style w:type="numbering" w:default="1" w:styleId="NoList">
-    <w:name w:val="No List"/>
-    <w:uiPriority w:val="99"/>
-    <w:semiHidden/>
-    <w:unhideWhenUsed/>
-  </w:style>
-  <w:style w:type="paragraph" w:styleId="ListParagraph">
-    <w:name w:val="List Paragraph"/>
-    <w:basedOn w:val="Normal"/>
-    <w:uiPriority w:val="34"/>
-    <w:qFormat/>
-    <w:rsid w:val="002F054E"/>
-    <w:pPr>
-      <w:ind w:left="720"/>
-      <w:contextualSpacing/>
-    </w:pPr>
-  </w:style>
-  <w:style w:type="character" w:customStyle="1" w:styleId="Heading1Char">
-    <w:name w:val="Heading 1 Char"/>
-    <w:basedOn w:val="DefaultParagraphFont"/>
-    <w:link w:val="Heading1"/>
-    <w:uiPriority w:val="9"/>
-    <w:rsid w:val="002262DA"/>
-    <w:rPr>
-      <w:rFonts w:asciiTheme="majorHAnsi" w:eastAsiaTheme="majorEastAsia" w:hAnsiTheme="majorHAnsi" w:cstheme="majorBidi"/>
-      <w:color w:val="2E74B5" w:themeColor="accent1" w:themeShade="BF"/>
-      <w:sz w:val="32"/>
-      <w:szCs w:val="32"/>
-      <w:lang w:val="en-US"/>
-    </w:rPr>
-  </w:style>
-  <w:style w:type="character" w:customStyle="1" w:styleId="Heading2Char">
-    <w:name w:val="Heading 2 Char"/>
-    <w:basedOn w:val="DefaultParagraphFont"/>
-    <w:link w:val="Heading2"/>
-    <w:uiPriority w:val="9"/>
-    <w:rsid w:val="002262DA"/>
-    <w:rPr>
-      <w:rFonts w:asciiTheme="majorHAnsi" w:eastAsiaTheme="majorEastAsia" w:hAnsiTheme="majorHAnsi" w:cstheme="majorBidi"/>
-      <w:color w:val="2E74B5" w:themeColor="accent1" w:themeShade="BF"/>
-      <w:sz w:val="26"/>
-      <w:szCs w:val="26"/>
-      <w:lang w:val="en-US"/>
-    </w:rPr>
-  </w:style>
-</w:styles>
-</file>
-
-<file path=word/stylesWithEffects.xml><?xml version="1.0" encoding="utf-8"?>
-<w:styles xmlns:wpc="http://schemas.microsoft.com/office/word/2010/wordprocessingCanvas" xmlns:mc="http://schemas.openxmlformats.org/markup-compatibility/2006" xmlns:o="urn:schemas-microsoft-com:office:office" xmlns:r="http://schemas.openxmlformats.org/officeDocument/2006/relationships" xmlns:m="http://schemas.openxmlformats.org/officeDocument/2006/math" xmlns:v="urn:schemas-microsoft-com:vml" xmlns:wp14="http://schemas.microsoft.com/office/word/2010/wordprocessingDrawing" xmlns:wp="http://schemas.openxmlformats.org/drawingml/2006/wordprocessingDrawing" xmlns:w10="urn:schemas-microsoft-com:office:word" xmlns:w="http://schemas.openxmlformats.org/wordprocessingml/2006/main" xmlns:w14="http://schemas.microsoft.com/office/word/2010/wordml" xmlns:wpg="http://schemas.microsoft.com/office/word/2010/wordprocessingGroup" xmlns:wpi="http://schemas.microsoft.com/office/word/2010/wordprocessingInk" xmlns:wne="http://schemas.microsoft.com/office/word/2006/wordml" xmlns:wps="http://schemas.microsoft.com/office/word/2010/wordprocessingShape" mc:Ignorable="w14 wp14">
-  <w:docDefaults>
-    <w:rPrDefault>
-      <w:rPr>
-        <w:rFonts w:asciiTheme="minorHAnsi" w:eastAsiaTheme="minorHAnsi" w:hAnsiTheme="minorHAnsi" w:cstheme="minorBidi"/>
-        <w:sz w:val="22"/>
-        <w:szCs w:val="22"/>
-        <w:lang w:val="en-CA" w:eastAsia="en-US" w:bidi="ar-SA"/>
-      </w:rPr>
-    </w:rPrDefault>
-    <w:pPrDefault>
-      <w:pPr>
-        <w:spacing w:after="160" w:line="259" w:lineRule="auto"/>
-      </w:pPr>
-    </w:pPrDefault>
-  </w:docDefaults>
-  <w:latentStyles w:defLockedState="0" w:defUIPriority="99" w:defSemiHidden="1" w:defUnhideWhenUsed="1" w:defQFormat="0" w:count="267">
-    <w:lsdException w:name="Normal" w:semiHidden="0" w:uiPriority="0" w:unhideWhenUsed="0" w:qFormat="1"/>
-    <w:lsdException w:name="heading 1" w:semiHidden="0" w:uiPriority="9" w:unhideWhenUsed="0" w:qFormat="1"/>
-    <w:lsdException w:name="heading 2" w:uiPriority="9" w:qFormat="1"/>
-    <w:lsdException w:name="heading 3" w:uiPriority="9" w:qFormat="1"/>
-    <w:lsdException w:name="heading 4" w:uiPriority="9" w:qFormat="1"/>
-    <w:lsdException w:name="heading 5" w:uiPriority="9" w:qFormat="1"/>
-    <w:lsdException w:name="heading 6" w:uiPriority="9" w:qFormat="1"/>
-    <w:lsdException w:name="heading 7" w:uiPriority="9" w:qFormat="1"/>
-    <w:lsdException w:name="heading 8" w:uiPriority="9" w:qFormat="1"/>
-    <w:lsdException w:name="heading 9" w:uiPriority="9" w:qFormat="1"/>
-    <w:lsdException w:name="toc 1" w:uiPriority="39"/>
-    <w:lsdException w:name="toc 2" w:uiPriority="39"/>
-    <w:lsdException w:name="toc 3" w:uiPriority="39"/>
-    <w:lsdException w:name="toc 4" w:uiPriority="39"/>
-    <w:lsdException w:name="toc 5" w:uiPriority="39"/>
-    <w:lsdException w:name="toc 6" w:uiPriority="39"/>
-    <w:lsdException w:name="toc 7" w:uiPriority="39"/>
-    <w:lsdException w:name="toc 8" w:uiPriority="39"/>
-    <w:lsdException w:name="toc 9" w:uiPriority="39"/>
-    <w:lsdException w:name="caption" w:uiPriority="35" w:qFormat="1"/>
-    <w:lsdException w:name="Title" w:semiHidden="0" w:uiPriority="10" w:unhideWhenUsed="0" w:qFormat="1"/>
-    <w:lsdException w:name="Default Paragraph Font" w:uiPriority="1"/>
-    <w:lsdException w:name="Subtitle" w:semiHidden="0" w:uiPriority="11" w:unhideWhenUsed="0" w:qFormat="1"/>
-    <w:lsdException w:name="Strong" w:semiHidden="0" w:uiPriority="22" w:unhideWhenUsed="0" w:qFormat="1"/>
-    <w:lsdException w:name="Emphasis" w:semiHidden="0" w:uiPriority="20" w:unhideWhenUsed="0" w:qFormat="1"/>
-    <w:lsdException w:name="Table Grid" w:semiHidden="0" w:uiPriority="39" w:unhideWhenUsed="0"/>
-    <w:lsdException w:name="Placeholder Text" w:unhideWhenUsed="0"/>
-    <w:lsdException w:name="No Spacing" w:semiHidden="0" w:uiPriority="1" w:unhideWhenUsed="0" w:qFormat="1"/>
-    <w:lsdException w:name="Light Shading" w:semiHidden="0" w:uiPriority="60" w:unhideWhenUsed="0"/>
-    <w:lsdException w:name="Light List" w:semiHidden="0" w:uiPriority="61" w:unhideWhenUsed="0"/>
-    <w:lsdException w:name="Light Grid" w:semiHidden="0" w:uiPriority="62" w:unhideWhenUsed="0"/>
-    <w:lsdException w:name="Medium Shading 1" w:semiHidden="0" w:uiPriority="63" w:unhideWhenUsed="0"/>
-    <w:lsdException w:name="Medium Shading 2" w:semiHidden="0" w:uiPriority="64" w:unhideWhenUsed="0"/>
-    <w:lsdException w:name="Medium List 1" w:semiHidden="0" w:uiPriority="65" w:unhideWhenUsed="0"/>
-    <w:lsdException w:name="Medium List 2" w:semiHidden="0" w:uiPriority="66" w:unhideWhenUsed="0"/>
-    <w:lsdException w:name="Medium Grid 1" w:semiHidden="0" w:uiPriority="67" w:unhideWhenUsed="0"/>
-    <w:lsdException w:name="Medium Grid 2" w:semiHidden="0" w:uiPriority="68" w:unhideWhenUsed="0"/>
-    <w:lsdException w:name="Medium Grid 3" w:semiHidden="0" w:uiPriority="69" w:unhideWhenUsed="0"/>
-    <w:lsdException w:name="Dark List" w:semiHidden="0" w:uiPriority="70" w:unhideWhenUsed="0"/>
-    <w:lsdException w:name="Colorful Shading" w:semiHidden="0" w:uiPriority="71" w:unhideWhenUsed="0"/>
-    <w:lsdException w:name="Colorful List" w:semiHidden="0" w:uiPriority="72" w:unhideWhenUsed="0"/>
-    <w:lsdException w:name="Colorful Grid" w:semiHidden="0" w:uiPriority="73" w:unhideWhenUsed="0"/>
-    <w:lsdException w:name="Light Shading Accent 1" w:semiHidden="0" w:uiPriority="60" w:unhideWhenUsed="0"/>
-    <w:lsdException w:name="Light List Accent 1" w:semiHidden="0" w:uiPriority="61" w:unhideWhenUsed="0"/>
-    <w:lsdException w:name="Light Grid Accent 1" w:semiHidden="0" w:uiPriority="62" w:unhideWhenUsed="0"/>
-    <w:lsdException w:name="Medium Shading 1 Accent 1" w:semiHidden="0" w:uiPriority="63" w:unhideWhenUsed="0"/>
-    <w:lsdException w:name="Medium Shading 2 Accent 1" w:semiHidden="0" w:uiPriority="64" w:unhideWhenUsed="0"/>
-    <w:lsdException w:name="Medium List 1 Accent 1" w:semiHidden="0" w:uiPriority="65" w:unhideWhenUsed="0"/>
-    <w:lsdException w:name="Revision" w:unhideWhenUsed="0"/>
-    <w:lsdException w:name="List Paragraph" w:semiHidden="0" w:uiPriority="34" w:unhideWhenUsed="0" w:qFormat="1"/>
-    <w:lsdException w:name="Quote" w:semiHidden="0" w:uiPriority="29" w:unhideWhenUsed="0" w:qFormat="1"/>
-    <w:lsdException w:name="Intense Quote" w:semiHidden="0" w:uiPriority="30" w:unhideWhenUsed="0" w:qFormat="1"/>
-    <w:lsdException w:name="Medium List 2 Accent 1" w:semiHidden="0" w:uiPriority="66" w:unhideWhenUsed="0"/>
-    <w:lsdException w:name="Medium Grid 1 Accent 1" w:semiHidden="0" w:uiPriority="67" w:unhideWhenUsed="0"/>
-    <w:lsdException w:name="Medium Grid 2 Accent 1" w:semiHidden="0" w:uiPriority="68" w:unhideWhenUsed="0"/>
-    <w:lsdException w:name="Medium Grid 3 Accent 1" w:semiHidden="0" w:uiPriority="69" w:unhideWhenUsed="0"/>
-    <w:lsdException w:name="Dark List Accent 1" w:semiHidden="0" w:uiPriority="70" w:unhideWhenUsed="0"/>
-    <w:lsdException w:name="Colorful Shading Accent 1" w:semiHidden="0" w:uiPriority="71" w:unhideWhenUsed="0"/>
-    <w:lsdException w:name="Colorful List Accent 1" w:semiHidden="0" w:uiPriority="72" w:unhideWhenUsed="0"/>
-    <w:lsdException w:name="Colorful Grid Accent 1" w:semiHidden="0" w:uiPriority="73" w:unhideWhenUsed="0"/>
-    <w:lsdException w:name="Light Shading Accent 2" w:semiHidden="0" w:uiPriority="60" w:unhideWhenUsed="0"/>
-    <w:lsdException w:name="Light List Accent 2" w:semiHidden="0" w:uiPriority="61" w:unhideWhenUsed="0"/>
-    <w:lsdException w:name="Light Grid Accent 2" w:semiHidden="0" w:uiPriority="62" w:unhideWhenUsed="0"/>
-    <w:lsdException w:name="Medium Shading 1 Accent 2" w:semiHidden="0" w:uiPriority="63" w:unhideWhenUsed="0"/>
-    <w:lsdException w:name="Medium Shading 2 Accent 2" w:semiHidden="0" w:uiPriority="64" w:unhideWhenUsed="0"/>
-    <w:lsdException w:name="Medium List 1 Accent 2" w:semiHidden="0" w:uiPriority="65" w:unhideWhenUsed="0"/>
-    <w:lsdException w:name="Medium List 2 Accent 2" w:semiHidden="0" w:uiPriority="66" w:unhideWhenUsed="0"/>
-    <w:lsdException w:name="Medium Grid 1 Accent 2" w:semiHidden="0" w:uiPriority="67" w:unhideWhenUsed="0"/>
-    <w:lsdException w:name="Medium Grid 2 Accent 2" w:semiHidden="0" w:uiPriority="68" w:unhideWhenUsed="0"/>
-    <w:lsdException w:name="Medium Grid 3 Accent 2" w:semiHidden="0" w:uiPriority="69" w:unhideWhenUsed="0"/>
-    <w:lsdException w:name="Dark List Accent 2" w:semiHidden="0" w:uiPriority="70" w:unhideWhenUsed="0"/>
-    <w:lsdException w:name="Colorful Shading Accent 2" w:semiHidden="0" w:uiPriority="71" w:unhideWhenUsed="0"/>
-    <w:lsdException w:name="Colorful List Accent 2" w:semiHidden="0" w:uiPriority="72" w:unhideWhenUsed="0"/>
-    <w:lsdException w:name="Colorful Grid Accent 2" w:semiHidden="0" w:uiPriority="73" w:unhideWhenUsed="0"/>
-    <w:lsdException w:name="Light Shading Accent 3" w:semiHidden="0" w:uiPriority="60" w:unhideWhenUsed="0"/>
-    <w:lsdException w:name="Light List Accent 3" w:semiHidden="0" w:uiPriority="61" w:unhideWhenUsed="0"/>
-    <w:lsdException w:name="Light Grid Accent 3" w:semiHidden="0" w:uiPriority="62" w:unhideWhenUsed="0"/>
-    <w:lsdException w:name="Medium Shading 1 Accent 3" w:semiHidden="0" w:uiPriority="63" w:unhideWhenUsed="0"/>
-    <w:lsdException w:name="Medium Shading 2 Accent 3" w:semiHidden="0" w:uiPriority="64" w:unhideWhenUsed="0"/>
-    <w:lsdException w:name="Medium List 1 Accent 3" w:semiHidden="0" w:uiPriority="65" w:unhideWhenUsed="0"/>
-    <w:lsdException w:name="Medium List 2 Accent 3" w:semiHidden="0" w:uiPriority="66" w:unhideWhenUsed="0"/>
-    <w:lsdException w:name="Medium Grid 1 Accent 3" w:semiHidden="0" w:uiPriority="67" w:unhideWhenUsed="0"/>
-    <w:lsdException w:name="Medium Grid 2 Accent 3" w:semiHidden="0" w:uiPriority="68" w:unhideWhenUsed="0"/>
-    <w:lsdException w:name="Medium Grid 3 Accent 3" w:semiHidden="0" w:uiPriority="69" w:unhideWhenUsed="0"/>
-    <w:lsdException w:name="Dark List Accent 3" w:semiHidden="0" w:uiPriority="70" w:unhideWhenUsed="0"/>
-    <w:lsdException w:name="Colorful Shading Accent 3" w:semiHidden="0" w:uiPriority="71" w:unhideWhenUsed="0"/>
-    <w:lsdException w:name="Colorful List Accent 3" w:semiHidden="0" w:uiPriority="72" w:unhideWhenUsed="0"/>
-    <w:lsdException w:name="Colorful Grid Accent 3" w:semiHidden="0" w:uiPriority="73" w:unhideWhenUsed="0"/>
-    <w:lsdException w:name="Light Shading Accent 4" w:semiHidden="0" w:uiPriority="60" w:unhideWhenUsed="0"/>
-    <w:lsdException w:name="Light List Accent 4" w:semiHidden="0" w:uiPriority="61" w:unhideWhenUsed="0"/>
-    <w:lsdException w:name="Light Grid Accent 4" w:semiHidden="0" w:uiPriority="62" w:unhideWhenUsed="0"/>
-    <w:lsdException w:name="Medium Shading 1 Accent 4" w:semiHidden="0" w:uiPriority="63" w:unhideWhenUsed="0"/>
-    <w:lsdException w:name="Medium Shading 2 Accent 4" w:semiHidden="0" w:uiPriority="64" w:unhideWhenUsed="0"/>
-    <w:lsdException w:name="Medium List 1 Accent 4" w:semiHidden="0" w:uiPriority="65" w:unhideWhenUsed="0"/>
-    <w:lsdException w:name="Medium List 2 Accent 4" w:semiHidden="0" w:uiPriority="66" w:unhideWhenUsed="0"/>
-    <w:lsdException w:name="Medium Grid 1 Accent 4" w:semiHidden="0" w:uiPriority="67" w:unhideWhenUsed="0"/>
-    <w:lsdException w:name="Medium Grid 2 Accent 4" w:semiHidden="0" w:uiPriority="68" w:unhideWhenUsed="0"/>
-    <w:lsdException w:name="Medium Grid 3 Accent 4" w:semiHidden="0" w:uiPriority="69" w:unhideWhenUsed="0"/>
-    <w:lsdException w:name="Dark List Accent 4" w:semiHidden="0" w:uiPriority="70" w:unhideWhenUsed="0"/>
-    <w:lsdException w:name="Colorful Shading Accent 4" w:semiHidden="0" w:uiPriority="71" w:unhideWhenUsed="0"/>
-    <w:lsdException w:name="Colorful List Accent 4" w:semiHidden="0" w:uiPriority="72" w:unhideWhenUsed="0"/>
-    <w:lsdException w:name="Colorful Grid Accent 4" w:semiHidden="0" w:uiPriority="73" w:unhideWhenUsed="0"/>
-    <w:lsdException w:name="Light Shading Accent 5" w:semiHidden="0" w:uiPriority="60" w:unhideWhenUsed="0"/>
-    <w:lsdException w:name="Light List Accent 5" w:semiHidden="0" w:uiPriority="61" w:unhideWhenUsed="0"/>
-    <w:lsdException w:name="Light Grid Accent 5" w:semiHidden="0" w:uiPriority="62" w:unhideWhenUsed="0"/>
-    <w:lsdException w:name="Medium Shading 1 Accent 5" w:semiHidden="0" w:uiPriority="63" w:unhideWhenUsed="0"/>
-    <w:lsdException w:name="Medium Shading 2 Accent 5" w:semiHidden="0" w:uiPriority="64" w:unhideWhenUsed="0"/>
-    <w:lsdException w:name="Medium List 1 Accent 5" w:semiHidden="0" w:uiPriority="65" w:unhideWhenUsed="0"/>
-    <w:lsdException w:name="Medium List 2 Accent 5" w:semiHidden="0" w:uiPriority="66" w:unhideWhenUsed="0"/>
-    <w:lsdException w:name="Medium Grid 1 Accent 5" w:semiHidden="0" w:uiPriority="67" w:unhideWhenUsed="0"/>
-    <w:lsdException w:name="Medium Grid 2 Accent 5" w:semiHidden="0" w:uiPriority="68" w:unhideWhenUsed="0"/>
-    <w:lsdException w:name="Medium Grid 3 Accent 5" w:semiHidden="0" w:uiPriority="69" w:unhideWhenUsed="0"/>
-    <w:lsdException w:name="Dark List Accent 5" w:semiHidden="0" w:uiPriority="70" w:unhideWhenUsed="0"/>
-    <w:lsdException w:name="Colorful Shading Accent 5" w:semiHidden="0" w:uiPriority="71" w:unhideWhenUsed="0"/>
-    <w:lsdException w:name="Colorful List Accent 5" w:semiHidden="0" w:uiPriority="72" w:unhideWhenUsed="0"/>
-    <w:lsdException w:name="Colorful Grid Accent 5" w:semiHidden="0" w:uiPriority="73" w:unhideWhenUsed="0"/>
-    <w:lsdException w:name="Light Shading Accent 6" w:semiHidden="0" w:uiPriority="60" w:unhideWhenUsed="0"/>
-    <w:lsdException w:name="Light List Accent 6" w:semiHidden="0" w:uiPriority="61" w:unhideWhenUsed="0"/>
-    <w:lsdException w:name="Light Grid Accent 6" w:semiHidden="0" w:uiPriority="62" w:unhideWhenUsed="0"/>
-    <w:lsdException w:name="Medium Shading 1 Accent 6" w:semiHidden="0" w:uiPriority="63" w:unhideWhenUsed="0"/>
-    <w:lsdException w:name="Medium Shading 2 Accent 6" w:semiHidden="0" w:uiPriority="64" w:unhideWhenUsed="0"/>
-    <w:lsdException w:name="Medium List 1 Accent 6" w:semiHidden="0" w:uiPriority="65" w:unhideWhenUsed="0"/>
-    <w:lsdException w:name="Medium List 2 Accent 6" w:semiHidden="0" w:uiPriority="66" w:unhideWhenUsed="0"/>
-    <w:lsdException w:name="Medium Grid 1 Accent 6" w:semiHidden="0" w:uiPriority="67" w:unhideWhenUsed="0"/>
-    <w:lsdException w:name="Medium Grid 2 Accent 6" w:semiHidden="0" w:uiPriority="68" w:unhideWhenUsed="0"/>
-    <w:lsdException w:name="Medium Grid 3 Accent 6" w:semiHidden="0" w:uiPriority="69" w:unhideWhenUsed="0"/>
-    <w:lsdException w:name="Dark List Accent 6" w:semiHidden="0" w:uiPriority="70" w:unhideWhenUsed="0"/>
-    <w:lsdException w:name="Colorful Shading Accent 6" w:semiHidden="0" w:uiPriority="71" w:unhideWhenUsed="0"/>
-    <w:lsdException w:name="Colorful List Accent 6" w:semiHidden="0" w:uiPriority="72" w:unhideWhenUsed="0"/>
-    <w:lsdException w:name="Colorful Grid Accent 6" w:semiHidden="0" w:uiPriority="73" w:unhideWhenUsed="0"/>
-    <w:lsdException w:name="Subtle Emphasis" w:semiHidden="0" w:uiPriority="19" w:unhideWhenUsed="0" w:qFormat="1"/>
-    <w:lsdException w:name="Intense Emphasis" w:semiHidden="0" w:uiPriority="21" w:unhideWhenUsed="0" w:qFormat="1"/>
-    <w:lsdException w:name="Subtle Reference" w:semiHidden="0" w:uiPriority="31" w:unhideWhenUsed="0" w:qFormat="1"/>
-    <w:lsdException w:name="Intense Reference" w:semiHidden="0" w:uiPriority="32" w:unhideWhenUsed="0" w:qFormat="1"/>
-    <w:lsdException w:name="Book Title" w:semiHidden="0" w:uiPriority="33" w:unhideWhenUsed="0" w:qFormat="1"/>
-    <w:lsdException w:name="Bibliography" w:uiPriority="37"/>
-    <w:lsdException w:name="TOC Heading" w:uiPriority="39" w:qFormat="1"/>
+  <w:latentStyles w:defLockedState="0" w:defUIPriority="99" w:defSemiHidden="0" w:defUnhideWhenUsed="0" w:defQFormat="0" w:count="371">
+    <w:lsdException w:name="Normal" w:uiPriority="0" w:qFormat="1"/>
+    <w:lsdException w:name="heading 1" w:uiPriority="9" w:qFormat="1"/>
+    <w:lsdException w:name="heading 2" w:semiHidden="1" w:uiPriority="9" w:unhideWhenUsed="1" w:qFormat="1"/>
+    <w:lsdException w:name="heading 3" w:semiHidden="1" w:uiPriority="9" w:unhideWhenUsed="1" w:qFormat="1"/>
+    <w:lsdException w:name="heading 4" w:semiHidden="1" w:uiPriority="9" w:unhideWhenUsed="1" w:qFormat="1"/>
+    <w:lsdException w:name="heading 5" w:semiHidden="1" w:uiPriority="9" w:unhideWhenUsed="1" w:qFormat="1"/>
+    <w:lsdException w:name="heading 6" w:semiHidden="1" w:uiPriority="9" w:unhideWhenUsed="1" w:qFormat="1"/>
+    <w:lsdException w:name="heading 7" w:semiHidden="1" w:uiPriority="9" w:unhideWhenUsed="1" w:qFormat="1"/>
+    <w:lsdException w:name="heading 8" w:semiHidden="1" w:uiPriority="9" w:unhideWhenUsed="1" w:qFormat="1"/>
+    <w:lsdException w:name="heading 9" w:semiHidden="1" w:uiPriority="9" w:unhideWhenUsed="1" w:qFormat="1"/>
+    <w:lsdException w:name="index 1" w:semiHidden="1" w:unhideWhenUsed="1"/>
+    <w:lsdException w:name="index 2" w:semiHidden="1" w:unhideWhenUsed="1"/>
+    <w:lsdException w:name="index 3" w:semiHidden="1" w:unhideWhenUsed="1"/>
+    <w:lsdException w:name="index 4" w:semiHidden="1" w:unhideWhenUsed="1"/>
+    <w:lsdException w:name="index 5" w:semiHidden="1" w:unhideWhenUsed="1"/>
+    <w:lsdException w:name="index 6" w:semiHidden="1" w:unhideWhenUsed="1"/>
+    <w:lsdException w:name="index 7" w:semiHidden="1" w:unhideWhenUsed="1"/>
+    <w:lsdException w:name="index 8" w:semiHidden="1" w:unhideWhenUsed="1"/>
+    <w:lsdException w:name="index 9" w:semiHidden="1" w:unhideWhenUsed="1"/>
+    <w:lsdException w:name="toc 1" w:semiHidden="1" w:uiPriority="39" w:unhideWhenUsed="1"/>
+    <w:lsdException w:name="toc 2" w:semiHidden="1" w:uiPriority="39" w:unhideWhenUsed="1"/>
+    <w:lsdException w:name="toc 3" w:semiHidden="1" w:uiPriority="39" w:unhideWhenUsed="1"/>
+    <w:lsdException w:name="toc 4" w:semiHidden="1" w:uiPriority="39" w:unhideWhenUsed="1"/>
+    <w:lsdException w:name="toc 5" w:semiHidden="1" w:uiPriority="39" w:unhideWhenUsed="1"/>
+    <w:lsdException w:name="toc 6" w:semiHidden="1" w:uiPriority="39" w:unhideWhenUsed="1"/>
+    <w:lsdException w:name="toc 7" w:semiHidden="1" w:uiPriority="39" w:unhideWhenUsed="1"/>
+    <w:lsdException w:name="toc 8" w:semiHidden="1" w:uiPriority="39" w:unhideWhenUsed="1"/>
+    <w:lsdException w:name="toc 9" w:semiHidden="1" w:uiPriority="39" w:unhideWhenUsed="1"/>
+    <w:lsdException w:name="Normal Indent" w:semiHidden="1" w:unhideWhenUsed="1"/>
+    <w:lsdException w:name="footnote text" w:semiHidden="1" w:unhideWhenUsed="1"/>
+    <w:lsdException w:name="annotation text" w:semiHidden="1" w:unhideWhenUsed="1"/>
+    <w:lsdException w:name="header" w:semiHidden="1" w:unhideWhenUsed="1"/>
+    <w:lsdException w:name="footer" w:semiHidden="1" w:unhideWhenUsed="1"/>
+    <w:lsdException w:name="index heading" w:semiHidden="1" w:unhideWhenUsed="1"/>
+    <w:lsdException w:name="caption" w:semiHidden="1" w:uiPriority="35" w:unhideWhenUsed="1" w:qFormat="1"/>
+    <w:lsdException w:name="table of figures" w:semiHidden="1" w:unhideWhenUsed="1"/>
+    <w:lsdException w:name="envelope address" w:semiHidden="1" w:unhideWhenUsed="1"/>
+    <w:lsdException w:name="envelope return" w:semiHidden="1" w:unhideWhenUsed="1"/>
+    <w:lsdException w:name="footnote reference" w:semiHidden="1" w:unhideWhenUsed="1"/>
+    <w:lsdException w:name="annotation reference" w:semiHidden="1" w:unhideWhenUsed="1"/>
+    <w:lsdException w:name="line number" w:semiHidden="1" w:unhideWhenUsed="1"/>
+    <w:lsdException w:name="page number" w:semiHidden="1" w:unhideWhenUsed="1"/>
+    <w:lsdException w:name="endnote reference" w:semiHidden="1" w:unhideWhenUsed="1"/>
+    <w:lsdException w:name="endnote text" w:semiHidden="1" w:unhideWhenUsed="1"/>
+    <w:lsdException w:name="table of authorities" w:semiHidden="1" w:unhideWhenUsed="1"/>
+    <w:lsdException w:name="macro" w:semiHidden="1" w:unhideWhenUsed="1"/>
+    <w:lsdException w:name="toa heading" w:semiHidden="1" w:unhideWhenUsed="1"/>
+    <w:lsdException w:name="List" w:semiHidden="1" w:unhideWhenUsed="1"/>
+    <w:lsdException w:name="List Bullet" w:semiHidden="1" w:unhideWhenUsed="1"/>
+    <w:lsdException w:name="List Number" w:semiHidden="1" w:unhideWhenUsed="1"/>
+    <w:lsdException w:name="List 2" w:semiHidden="1" w:unhideWhenUsed="1"/>
+    <w:lsdException w:name="List 3" w:semiHidden="1" w:unhideWhenUsed="1"/>
+    <w:lsdException w:name="List 4" w:semiHidden="1" w:unhideWhenUsed="1"/>
+    <w:lsdException w:name="List 5" w:semiHidden="1" w:unhideWhenUsed="1"/>
+    <w:lsdException w:name="List Bullet 2" w:semiHidden="1" w:unhideWhenUsed="1"/>
+    <w:lsdException w:name="List Bullet 3" w:semiHidden="1" w:unhideWhenUsed="1"/>
+    <w:lsdException w:name="List Bullet 4" w:semiHidden="1" w:unhideWhenUsed="1"/>
+    <w:lsdException w:name="List Bullet 5" w:semiHidden="1" w:unhideWhenUsed="1"/>
+    <w:lsdException w:name="List Number 2" w:semiHidden="1" w:unhideWhenUsed="1"/>
+    <w:lsdException w:name="List Number 3" w:semiHidden="1" w:unhideWhenUsed="1"/>
+    <w:lsdException w:name="List Number 4" w:semiHidden="1" w:unhideWhenUsed="1"/>
+    <w:lsdException w:name="List Number 5" w:semiHidden="1" w:unhideWhenUsed="1"/>
+    <w:lsdException w:name="Title" w:uiPriority="10" w:qFormat="1"/>
+    <w:lsdException w:name="Closing" w:semiHidden="1" w:unhideWhenUsed="1"/>
+    <w:lsdException w:name="Signature" w:semiHidden="1" w:unhideWhenUsed="1"/>
+    <w:lsdException w:name="Default Paragraph Font" w:semiHidden="1" w:uiPriority="1" w:unhideWhenUsed="1"/>
+    <w:lsdException w:name="Body Text" w:semiHidden="1" w:unhideWhenUsed="1"/>
+    <w:lsdException w:name="Body Text Indent" w:semiHidden="1" w:unhideWhenUsed="1"/>
+    <w:lsdException w:name="List Continue" w:semiHidden="1" w:unhideWhenUsed="1"/>
+    <w:lsdException w:name="List Continue 2" w:semiHidden="1" w:unhideWhenUsed="1"/>
+    <w:lsdException w:name="List Continue 3" w:semiHidden="1" w:unhideWhenUsed="1"/>
+    <w:lsdException w:name="List Continue 4" w:semiHidden="1" w:unhideWhenUsed="1"/>
+    <w:lsdException w:name="List Continue 5" w:semiHidden="1" w:unhideWhenUsed="1"/>
+    <w:lsdException w:name="Message Header" w:semiHidden="1" w:unhideWhenUsed="1"/>
+    <w:lsdException w:name="Subtitle" w:uiPriority="11" w:qFormat="1"/>
+    <w:lsdException w:name="Salutation" w:semiHidden="1" w:unhideWhenUsed="1"/>
+    <w:lsdException w:name="Date" w:semiHidden="1" w:unhideWhenUsed="1"/>
+    <w:lsdException w:name="Body Text First Indent" w:semiHidden="1" w:unhideWhenUsed="1"/>
+    <w:lsdException w:name="Body Text First Indent 2" w:semiHidden="1" w:unhideWhenUsed="1"/>
+    <w:lsdException w:name="Note Heading" w:semiHidden="1" w:unhideWhenUsed="1"/>
+    <w:lsdException w:name="Body Text 2" w:semiHidden="1" w:unhideWhenUsed="1"/>
+    <w:lsdException w:name="Body Text 3" w:semiHidden="1" w:unhideWhenUsed="1"/>
+    <w:lsdException w:name="Body Text Indent 2" w:semiHidden="1" w:unhideWhenUsed="1"/>
+    <w:lsdException w:name="Body Text Indent 3" w:semiHidden="1" w:unhideWhenUsed="1"/>
+    <w:lsdException w:name="Block Text" w:semiHidden="1" w:unhideWhenUsed="1"/>
+    <w:lsdException w:name="Hyperlink" w:semiHidden="1" w:unhideWhenUsed="1"/>
+    <w:lsdException w:name="FollowedHyperlink" w:semiHidden="1" w:unhideWhenUsed="1"/>
+    <w:lsdException w:name="Strong" w:uiPriority="22" w:qFormat="1"/>
+    <w:lsdException w:name="Emphasis" w:uiPriority="20" w:qFormat="1"/>
+    <w:lsdException w:name="Document Map" w:semiHidden="1" w:unhideWhenUsed="1"/>
+    <w:lsdException w:name="Plain Text" w:semiHidden="1" w:unhideWhenUsed="1"/>
+    <w:lsdException w:name="E-mail Signature" w:semiHidden="1" w:unhideWhenUsed="1"/>
+    <w:lsdException w:name="HTML Top of Form" w:semiHidden="1" w:unhideWhenUsed="1"/>
+    <w:lsdException w:name="HTML Bottom of Form" w:semiHidden="1" w:unhideWhenUsed="1"/>
+    <w:lsdException w:name="Normal (Web)" w:semiHidden="1" w:unhideWhenUsed="1"/>
+    <w:lsdException w:name="HTML Acronym" w:semiHidden="1" w:unhideWhenUsed="1"/>
+    <w:lsdException w:name="HTML Address" w:semiHidden="1" w:unhideWhenUsed="1"/>
+    <w:lsdException w:name="HTML Cite" w:semiHidden="1" w:unhideWhenUsed="1"/>
+    <w:lsdException w:name="HTML Code" w:semiHidden="1" w:unhideWhenUsed="1"/>
+    <w:lsdException w:name="HTML Definition" w:semiHidden="1" w:unhideWhenUsed="1"/>
+    <w:lsdException w:name="HTML Keyboard" w:semiHidden="1" w:unhideWhenUsed="1"/>
+    <w:lsdException w:name="HTML Preformatted" w:semiHidden="1" w:unhideWhenUsed="1"/>
+    <w:lsdException w:name="HTML Sample" w:semiHidden="1" w:unhideWhenUsed="1"/>
+    <w:lsdException w:name="HTML Typewriter" w:semiHidden="1" w:unhideWhenUsed="1"/>
+    <w:lsdException w:name="HTML Variable" w:semiHidden="1" w:unhideWhenUsed="1"/>
+    <w:lsdException w:name="Normal Table" w:semiHidden="1" w:unhideWhenUsed="1"/>
+    <w:lsdException w:name="annotation subject" w:semiHidden="1" w:unhideWhenUsed="1"/>
+    <w:lsdException w:name="No List" w:semiHidden="1" w:unhideWhenUsed="1"/>
+    <w:lsdException w:name="Outline List 1" w:semiHidden="1" w:unhideWhenUsed="1"/>
+    <w:lsdException w:name="Outline List 2" w:semiHidden="1" w:unhideWhenUsed="1"/>
+    <w:lsdException w:name="Outline List 3" w:semiHidden="1" w:unhideWhenUsed="1"/>
+    <w:lsdException w:name="Table Simple 1" w:semiHidden="1" w:unhideWhenUsed="1"/>
+    <w:lsdException w:name="Table Simple 2" w:semiHidden="1" w:unhideWhenUsed="1"/>
+    <w:lsdException w:name="Table Simple 3" w:semiHidden="1" w:unhideWhenUsed="1"/>
+    <w:lsdException w:name="Table Classic 1" w:semiHidden="1" w:unhideWhenUsed="1"/>
+    <w:lsdException w:name="Table Classic 2" w:semiHidden="1" w:unhideWhenUsed="1"/>
+    <w:lsdException w:name="Table Classic 3" w:semiHidden="1" w:unhideWhenUsed="1"/>
+    <w:lsdException w:name="Table Classic 4" w:semiHidden="1" w:unhideWhenUsed="1"/>
+    <w:lsdException w:name="Table Colorful 1" w:semiHidden="1" w:unhideWhenUsed="1"/>
+    <w:lsdException w:name="Table Colorful 2" w:semiHidden="1" w:unhideWhenUsed="1"/>
+    <w:lsdException w:name="Table Colorful 3" w:semiHidden="1" w:unhideWhenUsed="1"/>
+    <w:lsdException w:name="Table Columns 1" w:semiHidden="1" w:unhideWhenUsed="1"/>
+    <w:lsdException w:name="Table Columns 2" w:semiHidden="1" w:unhideWhenUsed="1"/>
+    <w:lsdException w:name="Table Columns 3" w:semiHidden="1" w:unhideWhenUsed="1"/>
+    <w:lsdException w:name="Table Columns 4" w:semiHidden="1" w:unhideWhenUsed="1"/>
+    <w:lsdException w:name="Table Columns 5" w:semiHidden="1" w:unhideWhenUsed="1"/>
+    <w:lsdException w:name="Table Grid 1" w:semiHidden="1" w:unhideWhenUsed="1"/>
+    <w:lsdException w:name="Table Grid 2" w:semiHidden="1" w:unhideWhenUsed="1"/>
+    <w:lsdException w:name="Table Grid 3" w:semiHidden="1" w:unhideWhenUsed="1"/>
+    <w:lsdException w:name="Table Grid 4" w:semiHidden="1" w:unhideWhenUsed="1"/>
+    <w:lsdException w:name="Table Grid 5" w:semiHidden="1" w:unhideWhenUsed="1"/>
+    <w:lsdException w:name="Table Grid 6" w:semiHidden="1" w:unhideWhenUsed="1"/>
+    <w:lsdException w:name="Table Grid 7" w:semiHidden="1" w:unhideWhenUsed="1"/>
+    <w:lsdException w:name="Table Grid 8" w:semiHidden="1" w:unhideWhenUsed="1"/>
+    <w:lsdException w:name="Table List 1" w:semiHidden="1" w:unhideWhenUsed="1"/>
+    <w:lsdException w:name="Table List 2" w:semiHidden="1" w:unhideWhenUsed="1"/>
+    <w:lsdException w:name="Table List 3" w:semiHidden="1" w:unhideWhenUsed="1"/>
+    <w:lsdException w:name="Table List 4" w:semiHidden="1" w:unhideWhenUsed="1"/>
+    <w:lsdException w:name="Table List 5" w:semiHidden="1" w:unhideWhenUsed="1"/>
+    <w:lsdException w:name="Table List 6" w:semiHidden="1" w:unhideWhenUsed="1"/>
+    <w:lsdException w:name="Table List 7" w:semiHidden="1" w:unhideWhenUsed="1"/>
+    <w:lsdException w:name="Table List 8" w:semiHidden="1" w:unhideWhenUsed="1"/>
+    <w:lsdException w:name="Table 3D effects 1" w:semiHidden="1" w:unhideWhenUsed="1"/>
+    <w:lsdException w:name="Table 3D effects 2" w:semiHidden="1" w:unhideWhenUsed="1"/>
+    <w:lsdException w:name="Table 3D effects 3" w:semiHidden="1" w:unhideWhenUsed="1"/>
+    <w:lsdException w:name="Table Contemporary" w:semiHidden="1" w:unhideWhenUsed="1"/>
+    <w:lsdException w:name="Table Elegant" w:semiHidden="1" w:unhideWhenUsed="1"/>
+    <w:lsdException w:name="Table Professional" w:semiHidden="1" w:unhideWhenUsed="1"/>
+    <w:lsdException w:name="Table Subtle 1" w:semiHidden="1" w:unhideWhenUsed="1"/>
+    <w:lsdException w:name="Table Subtle 2" w:semiHidden="1" w:unhideWhenUsed="1"/>
+    <w:lsdException w:name="Table Web 1" w:semiHidden="1" w:unhideWhenUsed="1"/>
+    <w:lsdException w:name="Table Web 2" w:semiHidden="1" w:unhideWhenUsed="1"/>
+    <w:lsdException w:name="Table Web 3" w:semiHidden="1" w:unhideWhenUsed="1"/>
+    <w:lsdException w:name="Balloon Text" w:semiHidden="1" w:unhideWhenUsed="1"/>
+    <w:lsdException w:name="Table Grid" w:uiPriority="39"/>
+    <w:lsdException w:name="Table Theme" w:semiHidden="1" w:unhideWhenUsed="1"/>
+    <w:lsdException w:name="Placeholder Text" w:semiHidden="1"/>
+    <w:lsdException w:name="No Spacing" w:uiPriority="1" w:qFormat="1"/>
+    <w:lsdException w:name="Light Shading" w:uiPriority="60"/>
+    <w:lsdException w:name="Light List" w:uiPriority="61"/>
+    <w:lsdException w:name="Light Grid" w:uiPriority="62"/>
+    <w:lsdException w:name="Medium Shading 1" w:uiPriority="63"/>
+    <w:lsdException w:name="Medium Shading 2" w:uiPriority="64"/>
+    <w:lsdException w:name="Medium List 1" w:uiPriority="65"/>
+    <w:lsdException w:name="Medium List 2" w:uiPriority="66"/>
+    <w:lsdException w:name="Medium Grid 1" w:uiPriority="67"/>
+    <w:lsdException w:name="Medium Grid 2" w:uiPriority="68"/>
+    <w:lsdException w:name="Medium Grid 3" w:uiPriority="69"/>
+    <w:lsdException w:name="Dark List" w:uiPriority="70"/>
+    <w:lsdException w:name="Colorful Shading" w:uiPriority="71"/>
+    <w:lsdException w:name="Colorful List" w:uiPriority="72"/>
+    <w:lsdException w:name="Colorful Grid" w:uiPriority="73"/>
+    <w:lsdException w:name="Light Shading Accent 1" w:uiPriority="60"/>
+    <w:lsdException w:name="Light List Accent 1" w:uiPriority="61"/>
+    <w:lsdException w:name="Light Grid Accent 1" w:uiPriority="62"/>
+    <w:lsdException w:name="Medium Shading 1 Accent 1" w:uiPriority="63"/>
+    <w:lsdException w:name="Medium Shading 2 Accent 1" w:uiPriority="64"/>
+    <w:lsdException w:name="Medium List 1 Accent 1" w:uiPriority="65"/>
+    <w:lsdException w:name="Revision" w:semiHidden="1"/>
+    <w:lsdException w:name="List Paragraph" w:uiPriority="34" w:qFormat="1"/>
+    <w:lsdException w:name="Quote" w:uiPriority="29" w:qFormat="1"/>
+    <w:lsdException w:name="Intense Quote" w:uiPriority="30" w:qFormat="1"/>
+    <w:lsdException w:name="Medium List 2 Accent 1" w:uiPriority="66"/>
+    <w:lsdException w:name="Medium Grid 1 Accent 1" w:uiPriority="67"/>
+    <w:lsdException w:name="Medium Grid 2 Accent 1" w:uiPriority="68"/>
+    <w:lsdException w:name="Medium Grid 3 Accent 1" w:uiPriority="69"/>
+    <w:lsdException w:name="Dark List Accent 1" w:uiPriority="70"/>
+    <w:lsdException w:name="Colorful Shading Accent 1" w:uiPriority="71"/>
+    <w:lsdException w:name="Colorful List Accent 1" w:uiPriority="72"/>
+    <w:lsdException w:name="Colorful Grid Accent 1" w:uiPriority="73"/>
+    <w:lsdException w:name="Light Shading Accent 2" w:uiPriority="60"/>
+    <w:lsdException w:name="Light List Accent 2" w:uiPriority="61"/>
+    <w:lsdException w:name="Light Grid Accent 2" w:uiPriority="62"/>
+    <w:lsdException w:name="Medium Shading 1 Accent 2" w:uiPriority="63"/>
+    <w:lsdException w:name="Medium Shading 2 Accent 2" w:uiPriority="64"/>
+    <w:lsdException w:name="Medium List 1 Accent 2" w:uiPriority="65"/>
+    <w:lsdException w:name="Medium List 2 Accent 2" w:uiPriority="66"/>
+    <w:lsdException w:name="Medium Grid 1 Accent 2" w:uiPriority="67"/>
+    <w:lsdException w:name="Medium Grid 2 Accent 2" w:uiPriority="68"/>
+    <w:lsdException w:name="Medium Grid 3 Accent 2" w:uiPriority="69"/>
+    <w:lsdException w:name="Dark List Accent 2" w:uiPriority="70"/>
+    <w:lsdException w:name="Colorful Shading Accent 2" w:uiPriority="71"/>
+    <w:lsdException w:name="Colorful List Accent 2" w:uiPriority="72"/>
+    <w:lsdException w:name="Colorful Grid Accent 2" w:uiPriority="73"/>
+    <w:lsdException w:name="Light Shading Accent 3" w:uiPriority="60"/>
+    <w:lsdException w:name="Light List Accent 3" w:uiPriority="61"/>
+    <w:lsdException w:name="Light Grid Accent 3" w:uiPriority="62"/>
+    <w:lsdException w:name="Medium Shading 1 Accent 3" w:uiPriority="63"/>
+    <w:lsdException w:name="Medium Shading 2 Accent 3" w:uiPriority="64"/>
+    <w:lsdException w:name="Medium List 1 Accent 3" w:uiPriority="65"/>
+    <w:lsdException w:name="Medium List 2 Accent 3" w:uiPriority="66"/>
+    <w:lsdException w:name="Medium Grid 1 Accent 3" w:uiPriority="67"/>
+    <w:lsdException w:name="Medium Grid 2 Accent 3" w:uiPriority="68"/>
+    <w:lsdException w:name="Medium Grid 3 Accent 3" w:uiPriority="69"/>
+    <w:lsdException w:name="Dark List Accent 3" w:uiPriority="70"/>
+    <w:lsdException w:name="Colorful Shading Accent 3" w:uiPriority="71"/>
+    <w:lsdException w:name="Colorful List Accent 3" w:uiPriority="72"/>
+    <w:lsdException w:name="Colorful Grid Accent 3" w:uiPriority="73"/>
+    <w:lsdException w:name="Light Shading Accent 4" w:uiPriority="60"/>
+    <w:lsdException w:name="Light List Accent 4" w:uiPriority="61"/>
+    <w:lsdException w:name="Light Grid Accent 4" w:uiPriority="62"/>
+    <w:lsdException w:name="Medium Shading 1 Accent 4" w:uiPriority="63"/>
+    <w:lsdException w:name="Medium Shading 2 Accent 4" w:uiPriority="64"/>
+    <w:lsdException w:name="Medium List 1 Accent 4" w:uiPriority="65"/>
+    <w:lsdException w:name="Medium List 2 Accent 4" w:uiPriority="66"/>
+    <w:lsdException w:name="Medium Grid 1 Accent 4" w:uiPriority="67"/>
+    <w:lsdException w:name="Medium Grid 2 Accent 4" w:uiPriority="68"/>
+    <w:lsdException w:name="Medium Grid 3 Accent 4" w:uiPriority="69"/>
+    <w:lsdException w:name="Dark List Accent 4" w:uiPriority="70"/>
+    <w:lsdException w:name="Colorful Shading Accent 4" w:uiPriority="71"/>
+    <w:lsdException w:name="Colorful List Accent 4" w:uiPriority="72"/>
+    <w:lsdException w:name="Colorful Grid Accent 4" w:uiPriority="73"/>
+    <w:lsdException w:name="Light Shading Accent 5" w:uiPriority="60"/>
+    <w:lsdException w:name="Light List Accent 5" w:uiPriority="61"/>
+    <w:lsdException w:name="Light Grid Accent 5" w:uiPriority="62"/>
+    <w:lsdException w:name="Medium Shading 1 Accent 5" w:uiPriority="63"/>
+    <w:lsdException w:name="Medium Shading 2 Accent 5" w:uiPriority="64"/>
+    <w:lsdException w:name="Medium List 1 Accent 5" w:uiPriority="65"/>
+    <w:lsdException w:name="Medium List 2 Accent 5" w:uiPriority="66"/>
+    <w:lsdException w:name="Medium Grid 1 Accent 5" w:uiPriority="67"/>
+    <w:lsdException w:name="Medium Grid 2 Accent 5" w:uiPriority="68"/>
+    <w:lsdException w:name="Medium Grid 3 Accent 5" w:uiPriority="69"/>
+    <w:lsdException w:name="Dark List Accent 5" w:uiPriority="70"/>
+    <w:lsdException w:name="Colorful Shading Accent 5" w:uiPriority="71"/>
+    <w:lsdException w:name="Colorful List Accent 5" w:uiPriority="72"/>
+    <w:lsdException w:name="Colorful Grid Accent 5" w:uiPriority="73"/>
+    <w:lsdException w:name="Light Shading Accent 6" w:uiPriority="60"/>
+    <w:lsdException w:name="Light List Accent 6" w:uiPriority="61"/>
+    <w:lsdException w:name="Light Grid Accent 6" w:uiPriority="62"/>
+    <w:lsdException w:name="Medium Shading 1 Accent 6" w:uiPriority="63"/>
+    <w:lsdException w:name="Medium Shading 2 Accent 6" w:uiPriority="64"/>
+    <w:lsdException w:name="Medium List 1 Accent 6" w:uiPriority="65"/>
+    <w:lsdException w:name="Medium List 2 Accent 6" w:uiPriority="66"/>
+    <w:lsdException w:name="Medium Grid 1 Accent 6" w:uiPriority="67"/>
+    <w:lsdException w:name="Medium Grid 2 Accent 6" w:uiPriority="68"/>
+    <w:lsdException w:name="Medium Grid 3 Accent 6" w:uiPriority="69"/>
+    <w:lsdException w:name="Dark List Accent 6" w:uiPriority="70"/>
+    <w:lsdException w:name="Colorful Shading Accent 6" w:uiPriority="71"/>
+    <w:lsdException w:name="Colorful List Accent 6" w:uiPriority="72"/>
+    <w:lsdException w:name="Colorful Grid Accent 6" w:uiPriority="73"/>
+    <w:lsdException w:name="Subtle Emphasis" w:uiPriority="19" w:qFormat="1"/>
+    <w:lsdException w:name="Intense Emphasis" w:uiPriority="21" w:qFormat="1"/>
+    <w:lsdException w:name="Subtle Reference" w:uiPriority="31" w:qFormat="1"/>
+    <w:lsdException w:name="Intense Reference" w:uiPriority="32" w:qFormat="1"/>
+    <w:lsdException w:name="Book Title" w:uiPriority="33" w:qFormat="1"/>
+    <w:lsdException w:name="Bibliography" w:semiHidden="1" w:uiPriority="37" w:unhideWhenUsed="1"/>
+    <w:lsdException w:name="TOC Heading" w:semiHidden="1" w:uiPriority="39" w:unhideWhenUsed="1" w:qFormat="1"/>
+    <w:lsdException w:name="Plain Table 1" w:uiPriority="41"/>
+    <w:lsdException w:name="Plain Table 2" w:uiPriority="42"/>
+    <w:lsdException w:name="Plain Table 3" w:uiPriority="43"/>
+    <w:lsdException w:name="Plain Table 4" w:uiPriority="44"/>
+    <w:lsdException w:name="Plain Table 5" w:uiPriority="45"/>
+    <w:lsdException w:name="Grid Table Light" w:uiPriority="40"/>
+    <w:lsdException w:name="Grid Table 1 Light" w:uiPriority="46"/>
+    <w:lsdException w:name="Grid Table 2" w:uiPriority="47"/>
+    <w:lsdException w:name="Grid Table 3" w:uiPriority="48"/>
+    <w:lsdException w:name="Grid Table 4" w:uiPriority="49"/>
+    <w:lsdException w:name="Grid Table 5 Dark" w:uiPriority="50"/>
+    <w:lsdException w:name="Grid Table 6 Colorful" w:uiPriority="51"/>
+    <w:lsdException w:name="Grid Table 7 Colorful" w:uiPriority="52"/>
+    <w:lsdException w:name="Grid Table 1 Light Accent 1" w:uiPriority="46"/>
+    <w:lsdException w:name="Grid Table 2 Accent 1" w:uiPriority="47"/>
+    <w:lsdException w:name="Grid Table 3 Accent 1" w:uiPriority="48"/>
+    <w:lsdException w:name="Grid Table 4 Accent 1" w:uiPriority="49"/>
+    <w:lsdException w:name="Grid Table 5 Dark Accent 1" w:uiPriority="50"/>
+    <w:lsdException w:name="Grid Table 6 Colorful Accent 1" w:uiPriority="51"/>
+    <w:lsdException w:name="Grid Table 7 Colorful Accent 1" w:uiPriority="52"/>
+    <w:lsdException w:name="Grid Table 1 Light Accent 2" w:uiPriority="46"/>
+    <w:lsdException w:name="Grid Table 2 Accent 2" w:uiPriority="47"/>
+    <w:lsdException w:name="Grid Table 3 Accent 2" w:uiPriority="48"/>
+    <w:lsdException w:name="Grid Table 4 Accent 2" w:uiPriority="49"/>
+    <w:lsdException w:name="Grid Table 5 Dark Accent 2" w:uiPriority="50"/>
+    <w:lsdException w:name="Grid Table 6 Colorful Accent 2" w:uiPriority="51"/>
+    <w:lsdException w:name="Grid Table 7 Colorful Accent 2" w:uiPriority="52"/>
+    <w:lsdException w:name="Grid Table 1 Light Accent 3" w:uiPriority="46"/>
+    <w:lsdException w:name="Grid Table 2 Accent 3" w:uiPriority="47"/>
+    <w:lsdException w:name="Grid Table 3 Accent 3" w:uiPriority="48"/>
+    <w:lsdException w:name="Grid Table 4 Accent 3" w:uiPriority="49"/>
+    <w:lsdException w:name="Grid Table 5 Dark Accent 3" w:uiPriority="50"/>
+    <w:lsdException w:name="Grid Table 6 Colorful Accent 3" w:uiPriority="51"/>
+    <w:lsdException w:name="Grid Table 7 Colorful Accent 3" w:uiPriority="52"/>
+    <w:lsdException w:name="Grid Table 1 Light Accent 4" w:uiPriority="46"/>
+    <w:lsdException w:name="Grid Table 2 Accent 4" w:uiPriority="47"/>
+    <w:lsdException w:name="Grid Table 3 Accent 4" w:uiPriority="48"/>
+    <w:lsdException w:name="Grid Table 4 Accent 4" w:uiPriority="49"/>
+    <w:lsdException w:name="Grid Table 5 Dark Accent 4" w:uiPriority="50"/>
+    <w:lsdException w:name="Grid Table 6 Colorful Accent 4" w:uiPriority="51"/>
+    <w:lsdException w:name="Grid Table 7 Colorful Accent 4" w:uiPriority="52"/>
+    <w:lsdException w:name="Grid Table 1 Light Accent 5" w:uiPriority="46"/>
+    <w:lsdException w:name="Grid Table 2 Accent 5" w:uiPriority="47"/>
+    <w:lsdException w:name="Grid Table 3 Accent 5" w:uiPriority="48"/>
+    <w:lsdException w:name="Grid Table 4 Accent 5" w:uiPriority="49"/>
+    <w:lsdException w:name="Grid Table 5 Dark Accent 5" w:uiPriority="50"/>
+    <w:lsdException w:name="Grid Table 6 Colorful Accent 5" w:uiPriority="51"/>
+    <w:lsdException w:name="Grid Table 7 Colorful Accent 5" w:uiPriority="52"/>
+    <w:lsdException w:name="Grid Table 1 Light Accent 6" w:uiPriority="46"/>
+    <w:lsdException w:name="Grid Table 2 Accent 6" w:uiPriority="47"/>
+    <w:lsdException w:name="Grid Table 3 Accent 6" w:uiPriority="48"/>
+    <w:lsdException w:name="Grid Table 4 Accent 6" w:uiPriority="49"/>
+    <w:lsdException w:name="Grid Table 5 Dark Accent 6" w:uiPriority="50"/>
+    <w:lsdException w:name="Grid Table 6 Colorful Accent 6" w:uiPriority="51"/>
+    <w:lsdException w:name="Grid Table 7 Colorful Accent 6" w:uiPriority="52"/>
+    <w:lsdException w:name="List Table 1 Light" w:uiPriority="46"/>
+    <w:lsdException w:name="List Table 2" w:uiPriority="47"/>
+    <w:lsdException w:name="List Table 3" w:uiPriority="48"/>
+    <w:lsdException w:name="List Table 4" w:uiPriority="49"/>
+    <w:lsdException w:name="List Table 5 Dark" w:uiPriority="50"/>
+    <w:lsdException w:name="List Table 6 Colorful" w:uiPriority="51"/>
+    <w:lsdException w:name="List Table 7 Colorful" w:uiPriority="52"/>
+    <w:lsdException w:name="List Table 1 Light Accent 1" w:uiPriority="46"/>
+    <w:lsdException w:name="List Table 2 Accent 1" w:uiPriority="47"/>
+    <w:lsdException w:name="List Table 3 Accent 1" w:uiPriority="48"/>
+    <w:lsdException w:name="List Table 4 Accent 1" w:uiPriority="49"/>
+    <w:lsdException w:name="List Table 5 Dark Accent 1" w:uiPriority="50"/>
+    <w:lsdException w:name="List Table 6 Colorful Accent 1" w:uiPriority="51"/>
+    <w:lsdException w:name="List Table 7 Colorful Accent 1" w:uiPriority="52"/>
+    <w:lsdException w:name="List Table 1 Light Accent 2" w:uiPriority="46"/>
+    <w:lsdException w:name="List Table 2 Accent 2" w:uiPriority="47"/>
+    <w:lsdException w:name="List Table 3 Accent 2" w:uiPriority="48"/>
+    <w:lsdException w:name="List Table 4 Accent 2" w:uiPriority="49"/>
+    <w:lsdException w:name="List Table 5 Dark Accent 2" w:uiPriority="50"/>
+    <w:lsdException w:name="List Table 6 Colorful Accent 2" w:uiPriority="51"/>
+    <w:lsdException w:name="List Table 7 Colorful Accent 2" w:uiPriority="52"/>
+    <w:lsdException w:name="List Table 1 Light Accent 3" w:uiPriority="46"/>
+    <w:lsdException w:name="List Table 2 Accent 3" w:uiPriority="47"/>
+    <w:lsdException w:name="List Table 3 Accent 3" w:uiPriority="48"/>
+    <w:lsdException w:name="List Table 4 Accent 3" w:uiPriority="49"/>
+    <w:lsdException w:name="List Table 5 Dark Accent 3" w:uiPriority="50"/>
+    <w:lsdException w:name="List Table 6 Colorful Accent 3" w:uiPriority="51"/>
+    <w:lsdException w:name="List Table 7 Colorful Accent 3" w:uiPriority="52"/>
+    <w:lsdException w:name="List Table 1 Light Accent 4" w:uiPriority="46"/>
+    <w:lsdException w:name="List Table 2 Accent 4" w:uiPriority="47"/>
+    <w:lsdException w:name="List Table 3 Accent 4" w:uiPriority="48"/>
+    <w:lsdException w:name="List Table 4 Accent 4" w:uiPriority="49"/>
+    <w:lsdException w:name="List Table 5 Dark Accent 4" w:uiPriority="50"/>
+    <w:lsdException w:name="List Table 6 Colorful Accent 4" w:uiPriority="51"/>
+    <w:lsdException w:name="List Table 7 Colorful Accent 4" w:uiPriority="52"/>
+    <w:lsdException w:name="List Table 1 Light Accent 5" w:uiPriority="46"/>
+    <w:lsdException w:name="List Table 2 Accent 5" w:uiPriority="47"/>
+    <w:lsdException w:name="List Table 3 Accent 5" w:uiPriority="48"/>
+    <w:lsdException w:name="List Table 4 Accent 5" w:uiPriority="49"/>
+    <w:lsdException w:name="List Table 5 Dark Accent 5" w:uiPriority="50"/>
+    <w:lsdException w:name="List Table 6 Colorful Accent 5" w:uiPriority="51"/>
+    <w:lsdException w:name="List Table 7 Colorful Accent 5" w:uiPriority="52"/>
+    <w:lsdException w:name="List Table 1 Light Accent 6" w:uiPriority="46"/>
+    <w:lsdException w:name="List Table 2 Accent 6" w:uiPriority="47"/>
+    <w:lsdException w:name="List Table 3 Accent 6" w:uiPriority="48"/>
+    <w:lsdException w:name="List Table 4 Accent 6" w:uiPriority="49"/>
+    <w:lsdException w:name="List Table 5 Dark Accent 6" w:uiPriority="50"/>
+    <w:lsdException w:name="List Table 6 Colorful Accent 6" w:uiPriority="51"/>
+    <w:lsdException w:name="List Table 7 Colorful Accent 6" w:uiPriority="52"/>
   </w:latentStyles>
   <w:style w:type="paragraph" w:default="1" w:styleId="Normal">
     <w:name w:val="Normal"/>
@@ -1819,7 +2313,7 @@
   <a:extraClrSchemeLst/>
   <a:extLst>
     <a:ext uri="{05A4C25C-085E-4340-85A3-A5531E510DB2}">
-      <thm15:themeFamily xmlns:thm15="http://schemas.microsoft.com/office/thememl/2012/main" xmlns="" name="Office Theme" id="{62F939B6-93AF-4DB8-9C6B-D6C7DFDC589F}" vid="{4A3C46E8-61CC-4603-A589-7422A47A8E4A}"/>
+      <thm15:themeFamily xmlns:thm15="http://schemas.microsoft.com/office/thememl/2012/main" name="Office Theme" id="{62F939B6-93AF-4DB8-9C6B-D6C7DFDC589F}" vid="{4A3C46E8-61CC-4603-A589-7422A47A8E4A}"/>
     </a:ext>
   </a:extLst>
 </a:theme>
@@ -1830,7 +2324,7 @@
 </file>
 
 <file path=customXml/itemProps1.xml><?xml version="1.0" encoding="utf-8"?>
-<ds:datastoreItem xmlns:ds="http://schemas.openxmlformats.org/officeDocument/2006/customXml" ds:itemID="{FC4DD31B-DBB4-4203-9377-A4D6170501D4}">
+<ds:datastoreItem xmlns:ds="http://schemas.openxmlformats.org/officeDocument/2006/customXml" ds:itemID="{5BE9A875-2283-4FC5-AC81-5C91BBCE3953}">
   <ds:schemaRefs>
     <ds:schemaRef ds:uri="http://schemas.openxmlformats.org/officeDocument/2006/bibliography"/>
   </ds:schemaRefs>

</xml_diff>